<commit_message>
Updated SRS project objectives suggested by Dr. Ahsaan.
</commit_message>
<xml_diff>
--- a/SRS SDS/SRS_updated.docx
+++ b/SRS SDS/SRS_updated.docx
@@ -1247,6 +1247,15 @@
                 <w:szCs w:val="24"/>
               </w:rPr>
             </w:pPr>
+            <w:r>
+              <w:rPr>
+                <w:rFonts w:ascii="Times New Roman" w:hAnsi="Times New Roman" w:cs="Times New Roman"/>
+                <w:bCs w:val="0"/>
+                <w:sz w:val="24"/>
+                <w:szCs w:val="24"/>
+              </w:rPr>
+              <w:t>1.5</w:t>
+            </w:r>
           </w:p>
         </w:tc>
         <w:tc>
@@ -1264,6 +1273,14 @@
                 <w:szCs w:val="24"/>
               </w:rPr>
             </w:pPr>
+            <w:r>
+              <w:rPr>
+                <w:rFonts w:ascii="Times New Roman" w:hAnsi="Times New Roman" w:cs="Times New Roman"/>
+                <w:sz w:val="24"/>
+                <w:szCs w:val="24"/>
+              </w:rPr>
+              <w:t>Sajjad Ali</w:t>
+            </w:r>
           </w:p>
         </w:tc>
         <w:tc>
@@ -1281,6 +1298,14 @@
                 <w:szCs w:val="24"/>
               </w:rPr>
             </w:pPr>
+            <w:r>
+              <w:rPr>
+                <w:rFonts w:ascii="Times New Roman" w:hAnsi="Times New Roman" w:cs="Times New Roman"/>
+                <w:sz w:val="24"/>
+                <w:szCs w:val="24"/>
+              </w:rPr>
+              <w:t>17-02-2023</w:t>
+            </w:r>
           </w:p>
         </w:tc>
         <w:tc>
@@ -1298,6 +1323,14 @@
                 <w:szCs w:val="24"/>
               </w:rPr>
             </w:pPr>
+            <w:r>
+              <w:rPr>
+                <w:rFonts w:ascii="Times New Roman" w:hAnsi="Times New Roman" w:cs="Times New Roman"/>
+                <w:sz w:val="24"/>
+                <w:szCs w:val="24"/>
+              </w:rPr>
+              <w:t>Changes in Objectives</w:t>
+            </w:r>
           </w:p>
         </w:tc>
       </w:tr>
@@ -2374,14 +2407,149 @@
           <w:r>
             <w:fldChar w:fldCharType="separate"/>
           </w:r>
-          <w:hyperlink w:anchor="_Toc127470579" w:history="1">
+          <w:bookmarkStart w:id="0" w:name="_GoBack"/>
+          <w:bookmarkEnd w:id="0"/>
+          <w:r>
+            <w:rPr>
+              <w:rStyle w:val="Hyperlink"/>
+              <w:noProof/>
+            </w:rPr>
+            <w:fldChar w:fldCharType="begin"/>
+          </w:r>
+          <w:r>
+            <w:rPr>
+              <w:rStyle w:val="Hyperlink"/>
+              <w:noProof/>
+            </w:rPr>
+            <w:instrText xml:space="preserve"> </w:instrText>
+          </w:r>
+          <w:r>
+            <w:rPr>
+              <w:noProof/>
+            </w:rPr>
+            <w:instrText>HYPERLINK \l "_Toc127526211"</w:instrText>
+          </w:r>
+          <w:r>
+            <w:rPr>
+              <w:rStyle w:val="Hyperlink"/>
+              <w:noProof/>
+            </w:rPr>
+            <w:instrText xml:space="preserve"> </w:instrText>
+          </w:r>
+          <w:r>
+            <w:rPr>
+              <w:rStyle w:val="Hyperlink"/>
+              <w:noProof/>
+            </w:rPr>
+          </w:r>
+          <w:r>
+            <w:rPr>
+              <w:rStyle w:val="Hyperlink"/>
+              <w:noProof/>
+            </w:rPr>
+            <w:fldChar w:fldCharType="separate"/>
+          </w:r>
+          <w:r>
+            <w:rPr>
+              <w:rStyle w:val="Hyperlink"/>
+              <w:noProof/>
+              <w:lang w:val="en-US"/>
+            </w:rPr>
+            <w:t>1.</w:t>
+          </w:r>
+          <w:r>
+            <w:rPr>
+              <w:rFonts w:eastAsiaTheme="minorEastAsia"/>
+              <w:noProof/>
+              <w:lang w:eastAsia="en-GB"/>
+            </w:rPr>
+            <w:tab/>
+          </w:r>
+          <w:r>
+            <w:rPr>
+              <w:rStyle w:val="Hyperlink"/>
+              <w:noProof/>
+              <w:lang w:val="en-US"/>
+            </w:rPr>
+            <w:t>Introduction</w:t>
+          </w:r>
+          <w:r>
+            <w:rPr>
+              <w:noProof/>
+              <w:webHidden/>
+            </w:rPr>
+            <w:tab/>
+          </w:r>
+          <w:r>
+            <w:rPr>
+              <w:noProof/>
+              <w:webHidden/>
+            </w:rPr>
+            <w:fldChar w:fldCharType="begin"/>
+          </w:r>
+          <w:r>
+            <w:rPr>
+              <w:noProof/>
+              <w:webHidden/>
+            </w:rPr>
+            <w:instrText xml:space="preserve"> PAGEREF _Toc127526211 \h </w:instrText>
+          </w:r>
+          <w:r>
+            <w:rPr>
+              <w:noProof/>
+              <w:webHidden/>
+            </w:rPr>
+          </w:r>
+          <w:r>
+            <w:rPr>
+              <w:noProof/>
+              <w:webHidden/>
+            </w:rPr>
+            <w:fldChar w:fldCharType="separate"/>
+          </w:r>
+          <w:r>
+            <w:rPr>
+              <w:noProof/>
+              <w:webHidden/>
+            </w:rPr>
+            <w:t>6</w:t>
+          </w:r>
+          <w:r>
+            <w:rPr>
+              <w:noProof/>
+              <w:webHidden/>
+            </w:rPr>
+            <w:fldChar w:fldCharType="end"/>
+          </w:r>
+          <w:r>
+            <w:rPr>
+              <w:rStyle w:val="Hyperlink"/>
+              <w:noProof/>
+            </w:rPr>
+            <w:fldChar w:fldCharType="end"/>
+          </w:r>
+        </w:p>
+        <w:p>
+          <w:pPr>
+            <w:pStyle w:val="TOC2"/>
+            <w:tabs>
+              <w:tab w:val="left" w:pos="880"/>
+              <w:tab w:val="right" w:leader="dot" w:pos="9016"/>
+            </w:tabs>
+            <w:rPr>
+              <w:rFonts w:eastAsiaTheme="minorEastAsia"/>
+              <w:noProof/>
+              <w:lang w:eastAsia="en-GB"/>
+            </w:rPr>
+          </w:pPr>
+          <w:hyperlink w:anchor="_Toc127526212" w:history="1">
             <w:r>
               <w:rPr>
                 <w:rStyle w:val="Hyperlink"/>
                 <w:noProof/>
                 <w:lang w:val="en-US"/>
               </w:rPr>
-              <w:t>1.</w:t>
+              <w:t>1.1.</w:t>
             </w:r>
             <w:r>
               <w:rPr>
@@ -2397,7 +2565,7 @@
                 <w:noProof/>
                 <w:lang w:val="en-US"/>
               </w:rPr>
-              <w:t>Introduction</w:t>
+              <w:t>Purpose of Document</w:t>
             </w:r>
             <w:r>
               <w:rPr>
@@ -2418,7 +2586,7 @@
                 <w:noProof/>
                 <w:webHidden/>
               </w:rPr>
-              <w:instrText xml:space="preserve"> PAGEREF _Toc127470579 \h </w:instrText>
+              <w:instrText xml:space="preserve"> PAGEREF _Toc127526212 \h </w:instrText>
             </w:r>
             <w:r>
               <w:rPr>
@@ -2462,14 +2630,14 @@
               <w:lang w:eastAsia="en-GB"/>
             </w:rPr>
           </w:pPr>
-          <w:hyperlink w:anchor="_Toc127470580" w:history="1">
+          <w:hyperlink w:anchor="_Toc127526213" w:history="1">
             <w:r>
               <w:rPr>
                 <w:rStyle w:val="Hyperlink"/>
                 <w:noProof/>
                 <w:lang w:val="en-US"/>
               </w:rPr>
-              <w:t>1.1.</w:t>
+              <w:t>1.2.</w:t>
             </w:r>
             <w:r>
               <w:rPr>
@@ -2485,7 +2653,7 @@
                 <w:noProof/>
                 <w:lang w:val="en-US"/>
               </w:rPr>
-              <w:t>Abbreviations</w:t>
+              <w:t>Intended Audience</w:t>
             </w:r>
             <w:r>
               <w:rPr>
@@ -2506,7 +2674,7 @@
                 <w:noProof/>
                 <w:webHidden/>
               </w:rPr>
-              <w:instrText xml:space="preserve"> PAGEREF _Toc127470580 \h </w:instrText>
+              <w:instrText xml:space="preserve"> PAGEREF _Toc127526213 \h </w:instrText>
             </w:r>
             <w:r>
               <w:rPr>
@@ -2550,14 +2718,14 @@
               <w:lang w:eastAsia="en-GB"/>
             </w:rPr>
           </w:pPr>
-          <w:hyperlink w:anchor="_Toc127470581" w:history="1">
+          <w:hyperlink w:anchor="_Toc127526214" w:history="1">
             <w:r>
               <w:rPr>
                 <w:rStyle w:val="Hyperlink"/>
                 <w:noProof/>
                 <w:lang w:val="en-US"/>
               </w:rPr>
-              <w:t>1.2.</w:t>
+              <w:t>1.3.</w:t>
             </w:r>
             <w:r>
               <w:rPr>
@@ -2573,7 +2741,7 @@
                 <w:noProof/>
                 <w:lang w:val="en-US"/>
               </w:rPr>
-              <w:t>Purpose of Document</w:t>
+              <w:t>Document Convention</w:t>
             </w:r>
             <w:r>
               <w:rPr>
@@ -2594,7 +2762,7 @@
                 <w:noProof/>
                 <w:webHidden/>
               </w:rPr>
-              <w:instrText xml:space="preserve"> PAGEREF _Toc127470581 \h </w:instrText>
+              <w:instrText xml:space="preserve"> PAGEREF _Toc127526214 \h </w:instrText>
             </w:r>
             <w:r>
               <w:rPr>
@@ -2638,14 +2806,14 @@
               <w:lang w:eastAsia="en-GB"/>
             </w:rPr>
           </w:pPr>
-          <w:hyperlink w:anchor="_Toc127470582" w:history="1">
+          <w:hyperlink w:anchor="_Toc127526215" w:history="1">
             <w:r>
               <w:rPr>
                 <w:rStyle w:val="Hyperlink"/>
                 <w:noProof/>
                 <w:lang w:val="en-US"/>
               </w:rPr>
-              <w:t>1.3.</w:t>
+              <w:t>1.4.</w:t>
             </w:r>
             <w:r>
               <w:rPr>
@@ -2661,7 +2829,7 @@
                 <w:noProof/>
                 <w:lang w:val="en-US"/>
               </w:rPr>
-              <w:t>Intended Audience</w:t>
+              <w:t>Project Scope</w:t>
             </w:r>
             <w:r>
               <w:rPr>
@@ -2682,7 +2850,7 @@
                 <w:noProof/>
                 <w:webHidden/>
               </w:rPr>
-              <w:instrText xml:space="preserve"> PAGEREF _Toc127470582 \h </w:instrText>
+              <w:instrText xml:space="preserve"> PAGEREF _Toc127526215 \h </w:instrText>
             </w:r>
             <w:r>
               <w:rPr>
@@ -2726,14 +2894,14 @@
               <w:lang w:eastAsia="en-GB"/>
             </w:rPr>
           </w:pPr>
-          <w:hyperlink w:anchor="_Toc127470583" w:history="1">
+          <w:hyperlink w:anchor="_Toc127526216" w:history="1">
             <w:r>
               <w:rPr>
                 <w:rStyle w:val="Hyperlink"/>
                 <w:noProof/>
                 <w:lang w:val="en-US"/>
               </w:rPr>
-              <w:t>1.4.</w:t>
+              <w:t>1.5.</w:t>
             </w:r>
             <w:r>
               <w:rPr>
@@ -2749,7 +2917,7 @@
                 <w:noProof/>
                 <w:lang w:val="en-US"/>
               </w:rPr>
-              <w:t>Document Convention</w:t>
+              <w:t>Not in Scope</w:t>
             </w:r>
             <w:r>
               <w:rPr>
@@ -2770,7 +2938,7 @@
                 <w:noProof/>
                 <w:webHidden/>
               </w:rPr>
-              <w:instrText xml:space="preserve"> PAGEREF _Toc127470583 \h </w:instrText>
+              <w:instrText xml:space="preserve"> PAGEREF _Toc127526216 \h </w:instrText>
             </w:r>
             <w:r>
               <w:rPr>
@@ -2791,6 +2959,94 @@
                 <w:webHidden/>
               </w:rPr>
               <w:t>6</w:t>
+            </w:r>
+            <w:r>
+              <w:rPr>
+                <w:noProof/>
+                <w:webHidden/>
+              </w:rPr>
+              <w:fldChar w:fldCharType="end"/>
+            </w:r>
+          </w:hyperlink>
+        </w:p>
+        <w:p>
+          <w:pPr>
+            <w:pStyle w:val="TOC1"/>
+            <w:tabs>
+              <w:tab w:val="left" w:pos="440"/>
+              <w:tab w:val="right" w:leader="dot" w:pos="9016"/>
+            </w:tabs>
+            <w:rPr>
+              <w:rFonts w:eastAsiaTheme="minorEastAsia"/>
+              <w:noProof/>
+              <w:lang w:eastAsia="en-GB"/>
+            </w:rPr>
+          </w:pPr>
+          <w:hyperlink w:anchor="_Toc127526217" w:history="1">
+            <w:r>
+              <w:rPr>
+                <w:rStyle w:val="Hyperlink"/>
+                <w:noProof/>
+                <w:lang w:val="en-US"/>
+              </w:rPr>
+              <w:t>2.</w:t>
+            </w:r>
+            <w:r>
+              <w:rPr>
+                <w:rFonts w:eastAsiaTheme="minorEastAsia"/>
+                <w:noProof/>
+                <w:lang w:eastAsia="en-GB"/>
+              </w:rPr>
+              <w:tab/>
+            </w:r>
+            <w:r>
+              <w:rPr>
+                <w:rStyle w:val="Hyperlink"/>
+                <w:noProof/>
+                <w:lang w:val="en-US"/>
+              </w:rPr>
+              <w:t>Overall System Description</w:t>
+            </w:r>
+            <w:r>
+              <w:rPr>
+                <w:noProof/>
+                <w:webHidden/>
+              </w:rPr>
+              <w:tab/>
+            </w:r>
+            <w:r>
+              <w:rPr>
+                <w:noProof/>
+                <w:webHidden/>
+              </w:rPr>
+              <w:fldChar w:fldCharType="begin"/>
+            </w:r>
+            <w:r>
+              <w:rPr>
+                <w:noProof/>
+                <w:webHidden/>
+              </w:rPr>
+              <w:instrText xml:space="preserve"> PAGEREF _Toc127526217 \h </w:instrText>
+            </w:r>
+            <w:r>
+              <w:rPr>
+                <w:noProof/>
+                <w:webHidden/>
+              </w:rPr>
+            </w:r>
+            <w:r>
+              <w:rPr>
+                <w:noProof/>
+                <w:webHidden/>
+              </w:rPr>
+              <w:fldChar w:fldCharType="separate"/>
+            </w:r>
+            <w:r>
+              <w:rPr>
+                <w:noProof/>
+                <w:webHidden/>
+              </w:rPr>
+              <w:t>7</w:t>
             </w:r>
             <w:r>
               <w:rPr>
@@ -2814,14 +3070,14 @@
               <w:lang w:eastAsia="en-GB"/>
             </w:rPr>
           </w:pPr>
-          <w:hyperlink w:anchor="_Toc127470584" w:history="1">
+          <w:hyperlink w:anchor="_Toc127526218" w:history="1">
             <w:r>
               <w:rPr>
                 <w:rStyle w:val="Hyperlink"/>
                 <w:noProof/>
                 <w:lang w:val="en-US"/>
               </w:rPr>
-              <w:t>1.5.</w:t>
+              <w:t>2.1.</w:t>
             </w:r>
             <w:r>
               <w:rPr>
@@ -2837,7 +3093,7 @@
                 <w:noProof/>
                 <w:lang w:val="en-US"/>
               </w:rPr>
-              <w:t>Project Scope</w:t>
+              <w:t>Project Background</w:t>
             </w:r>
             <w:r>
               <w:rPr>
@@ -2858,7 +3114,7 @@
                 <w:noProof/>
                 <w:webHidden/>
               </w:rPr>
-              <w:instrText xml:space="preserve"> PAGEREF _Toc127470584 \h </w:instrText>
+              <w:instrText xml:space="preserve"> PAGEREF _Toc127526218 \h </w:instrText>
             </w:r>
             <w:r>
               <w:rPr>
@@ -2878,7 +3134,7 @@
                 <w:noProof/>
                 <w:webHidden/>
               </w:rPr>
-              <w:t>6</w:t>
+              <w:t>7</w:t>
             </w:r>
             <w:r>
               <w:rPr>
@@ -2902,14 +3158,14 @@
               <w:lang w:eastAsia="en-GB"/>
             </w:rPr>
           </w:pPr>
-          <w:hyperlink w:anchor="_Toc127470585" w:history="1">
+          <w:hyperlink w:anchor="_Toc127526219" w:history="1">
             <w:r>
               <w:rPr>
                 <w:rStyle w:val="Hyperlink"/>
                 <w:noProof/>
                 <w:lang w:val="en-US"/>
               </w:rPr>
-              <w:t>1.6.</w:t>
+              <w:t>2.2.</w:t>
             </w:r>
             <w:r>
               <w:rPr>
@@ -2925,7 +3181,7 @@
                 <w:noProof/>
                 <w:lang w:val="en-US"/>
               </w:rPr>
-              <w:t>Not in Scope</w:t>
+              <w:t>Project Objectives</w:t>
             </w:r>
             <w:r>
               <w:rPr>
@@ -2946,7 +3202,7 @@
                 <w:noProof/>
                 <w:webHidden/>
               </w:rPr>
-              <w:instrText xml:space="preserve"> PAGEREF _Toc127470585 \h </w:instrText>
+              <w:instrText xml:space="preserve"> PAGEREF _Toc127526219 \h </w:instrText>
             </w:r>
             <w:r>
               <w:rPr>
@@ -2966,7 +3222,359 @@
                 <w:noProof/>
                 <w:webHidden/>
               </w:rPr>
-              <w:t>6</w:t>
+              <w:t>7</w:t>
+            </w:r>
+            <w:r>
+              <w:rPr>
+                <w:noProof/>
+                <w:webHidden/>
+              </w:rPr>
+              <w:fldChar w:fldCharType="end"/>
+            </w:r>
+          </w:hyperlink>
+        </w:p>
+        <w:p>
+          <w:pPr>
+            <w:pStyle w:val="TOC2"/>
+            <w:tabs>
+              <w:tab w:val="left" w:pos="880"/>
+              <w:tab w:val="right" w:leader="dot" w:pos="9016"/>
+            </w:tabs>
+            <w:rPr>
+              <w:rFonts w:eastAsiaTheme="minorEastAsia"/>
+              <w:noProof/>
+              <w:lang w:eastAsia="en-GB"/>
+            </w:rPr>
+          </w:pPr>
+          <w:hyperlink w:anchor="_Toc127526220" w:history="1">
+            <w:r>
+              <w:rPr>
+                <w:rStyle w:val="Hyperlink"/>
+                <w:noProof/>
+                <w:lang w:val="en-US"/>
+              </w:rPr>
+              <w:t>2.3.</w:t>
+            </w:r>
+            <w:r>
+              <w:rPr>
+                <w:rFonts w:eastAsiaTheme="minorEastAsia"/>
+                <w:noProof/>
+                <w:lang w:eastAsia="en-GB"/>
+              </w:rPr>
+              <w:tab/>
+            </w:r>
+            <w:r>
+              <w:rPr>
+                <w:rStyle w:val="Hyperlink"/>
+                <w:noProof/>
+                <w:lang w:val="en-US"/>
+              </w:rPr>
+              <w:t>Stakeholders</w:t>
+            </w:r>
+            <w:r>
+              <w:rPr>
+                <w:noProof/>
+                <w:webHidden/>
+              </w:rPr>
+              <w:tab/>
+            </w:r>
+            <w:r>
+              <w:rPr>
+                <w:noProof/>
+                <w:webHidden/>
+              </w:rPr>
+              <w:fldChar w:fldCharType="begin"/>
+            </w:r>
+            <w:r>
+              <w:rPr>
+                <w:noProof/>
+                <w:webHidden/>
+              </w:rPr>
+              <w:instrText xml:space="preserve"> PAGEREF _Toc127526220 \h </w:instrText>
+            </w:r>
+            <w:r>
+              <w:rPr>
+                <w:noProof/>
+                <w:webHidden/>
+              </w:rPr>
+            </w:r>
+            <w:r>
+              <w:rPr>
+                <w:noProof/>
+                <w:webHidden/>
+              </w:rPr>
+              <w:fldChar w:fldCharType="separate"/>
+            </w:r>
+            <w:r>
+              <w:rPr>
+                <w:noProof/>
+                <w:webHidden/>
+              </w:rPr>
+              <w:t>7</w:t>
+            </w:r>
+            <w:r>
+              <w:rPr>
+                <w:noProof/>
+                <w:webHidden/>
+              </w:rPr>
+              <w:fldChar w:fldCharType="end"/>
+            </w:r>
+          </w:hyperlink>
+        </w:p>
+        <w:p>
+          <w:pPr>
+            <w:pStyle w:val="TOC2"/>
+            <w:tabs>
+              <w:tab w:val="left" w:pos="880"/>
+              <w:tab w:val="right" w:leader="dot" w:pos="9016"/>
+            </w:tabs>
+            <w:rPr>
+              <w:rFonts w:eastAsiaTheme="minorEastAsia"/>
+              <w:noProof/>
+              <w:lang w:eastAsia="en-GB"/>
+            </w:rPr>
+          </w:pPr>
+          <w:hyperlink w:anchor="_Toc127526221" w:history="1">
+            <w:r>
+              <w:rPr>
+                <w:rStyle w:val="Hyperlink"/>
+                <w:noProof/>
+                <w:lang w:val="en-US"/>
+              </w:rPr>
+              <w:t>2.4.</w:t>
+            </w:r>
+            <w:r>
+              <w:rPr>
+                <w:rFonts w:eastAsiaTheme="minorEastAsia"/>
+                <w:noProof/>
+                <w:lang w:eastAsia="en-GB"/>
+              </w:rPr>
+              <w:tab/>
+            </w:r>
+            <w:r>
+              <w:rPr>
+                <w:rStyle w:val="Hyperlink"/>
+                <w:noProof/>
+                <w:lang w:val="en-US"/>
+              </w:rPr>
+              <w:t>Operating Environment</w:t>
+            </w:r>
+            <w:r>
+              <w:rPr>
+                <w:noProof/>
+                <w:webHidden/>
+              </w:rPr>
+              <w:tab/>
+            </w:r>
+            <w:r>
+              <w:rPr>
+                <w:noProof/>
+                <w:webHidden/>
+              </w:rPr>
+              <w:fldChar w:fldCharType="begin"/>
+            </w:r>
+            <w:r>
+              <w:rPr>
+                <w:noProof/>
+                <w:webHidden/>
+              </w:rPr>
+              <w:instrText xml:space="preserve"> PAGEREF _Toc127526221 \h </w:instrText>
+            </w:r>
+            <w:r>
+              <w:rPr>
+                <w:noProof/>
+                <w:webHidden/>
+              </w:rPr>
+            </w:r>
+            <w:r>
+              <w:rPr>
+                <w:noProof/>
+                <w:webHidden/>
+              </w:rPr>
+              <w:fldChar w:fldCharType="separate"/>
+            </w:r>
+            <w:r>
+              <w:rPr>
+                <w:noProof/>
+                <w:webHidden/>
+              </w:rPr>
+              <w:t>8</w:t>
+            </w:r>
+            <w:r>
+              <w:rPr>
+                <w:noProof/>
+                <w:webHidden/>
+              </w:rPr>
+              <w:fldChar w:fldCharType="end"/>
+            </w:r>
+          </w:hyperlink>
+        </w:p>
+        <w:p>
+          <w:pPr>
+            <w:pStyle w:val="TOC2"/>
+            <w:tabs>
+              <w:tab w:val="left" w:pos="880"/>
+              <w:tab w:val="right" w:leader="dot" w:pos="9016"/>
+            </w:tabs>
+            <w:rPr>
+              <w:rFonts w:eastAsiaTheme="minorEastAsia"/>
+              <w:noProof/>
+              <w:lang w:eastAsia="en-GB"/>
+            </w:rPr>
+          </w:pPr>
+          <w:hyperlink w:anchor="_Toc127526222" w:history="1">
+            <w:r>
+              <w:rPr>
+                <w:rStyle w:val="Hyperlink"/>
+                <w:noProof/>
+                <w:lang w:val="en-US"/>
+              </w:rPr>
+              <w:t>2.5.</w:t>
+            </w:r>
+            <w:r>
+              <w:rPr>
+                <w:rFonts w:eastAsiaTheme="minorEastAsia"/>
+                <w:noProof/>
+                <w:lang w:eastAsia="en-GB"/>
+              </w:rPr>
+              <w:tab/>
+            </w:r>
+            <w:r>
+              <w:rPr>
+                <w:rStyle w:val="Hyperlink"/>
+                <w:noProof/>
+                <w:lang w:val="en-US"/>
+              </w:rPr>
+              <w:t>System Constraints</w:t>
+            </w:r>
+            <w:r>
+              <w:rPr>
+                <w:noProof/>
+                <w:webHidden/>
+              </w:rPr>
+              <w:tab/>
+            </w:r>
+            <w:r>
+              <w:rPr>
+                <w:noProof/>
+                <w:webHidden/>
+              </w:rPr>
+              <w:fldChar w:fldCharType="begin"/>
+            </w:r>
+            <w:r>
+              <w:rPr>
+                <w:noProof/>
+                <w:webHidden/>
+              </w:rPr>
+              <w:instrText xml:space="preserve"> PAGEREF _Toc127526222 \h </w:instrText>
+            </w:r>
+            <w:r>
+              <w:rPr>
+                <w:noProof/>
+                <w:webHidden/>
+              </w:rPr>
+            </w:r>
+            <w:r>
+              <w:rPr>
+                <w:noProof/>
+                <w:webHidden/>
+              </w:rPr>
+              <w:fldChar w:fldCharType="separate"/>
+            </w:r>
+            <w:r>
+              <w:rPr>
+                <w:noProof/>
+                <w:webHidden/>
+              </w:rPr>
+              <w:t>8</w:t>
+            </w:r>
+            <w:r>
+              <w:rPr>
+                <w:noProof/>
+                <w:webHidden/>
+              </w:rPr>
+              <w:fldChar w:fldCharType="end"/>
+            </w:r>
+          </w:hyperlink>
+        </w:p>
+        <w:p>
+          <w:pPr>
+            <w:pStyle w:val="TOC2"/>
+            <w:tabs>
+              <w:tab w:val="left" w:pos="880"/>
+              <w:tab w:val="right" w:leader="dot" w:pos="9016"/>
+            </w:tabs>
+            <w:rPr>
+              <w:rFonts w:eastAsiaTheme="minorEastAsia"/>
+              <w:noProof/>
+              <w:lang w:eastAsia="en-GB"/>
+            </w:rPr>
+          </w:pPr>
+          <w:hyperlink w:anchor="_Toc127526223" w:history="1">
+            <w:r>
+              <w:rPr>
+                <w:rStyle w:val="Hyperlink"/>
+                <w:noProof/>
+                <w:lang w:val="en-US"/>
+              </w:rPr>
+              <w:t>2.6.</w:t>
+            </w:r>
+            <w:r>
+              <w:rPr>
+                <w:rFonts w:eastAsiaTheme="minorEastAsia"/>
+                <w:noProof/>
+                <w:lang w:eastAsia="en-GB"/>
+              </w:rPr>
+              <w:tab/>
+            </w:r>
+            <w:r>
+              <w:rPr>
+                <w:rStyle w:val="Hyperlink"/>
+                <w:noProof/>
+                <w:lang w:val="en-US"/>
+              </w:rPr>
+              <w:t>Assumptions and Dependency</w:t>
+            </w:r>
+            <w:r>
+              <w:rPr>
+                <w:noProof/>
+                <w:webHidden/>
+              </w:rPr>
+              <w:tab/>
+            </w:r>
+            <w:r>
+              <w:rPr>
+                <w:noProof/>
+                <w:webHidden/>
+              </w:rPr>
+              <w:fldChar w:fldCharType="begin"/>
+            </w:r>
+            <w:r>
+              <w:rPr>
+                <w:noProof/>
+                <w:webHidden/>
+              </w:rPr>
+              <w:instrText xml:space="preserve"> PAGEREF _Toc127526223 \h </w:instrText>
+            </w:r>
+            <w:r>
+              <w:rPr>
+                <w:noProof/>
+                <w:webHidden/>
+              </w:rPr>
+            </w:r>
+            <w:r>
+              <w:rPr>
+                <w:noProof/>
+                <w:webHidden/>
+              </w:rPr>
+              <w:fldChar w:fldCharType="separate"/>
+            </w:r>
+            <w:r>
+              <w:rPr>
+                <w:noProof/>
+                <w:webHidden/>
+              </w:rPr>
+              <w:t>9</w:t>
             </w:r>
             <w:r>
               <w:rPr>
@@ -2990,14 +3598,14 @@
               <w:lang w:eastAsia="en-GB"/>
             </w:rPr>
           </w:pPr>
-          <w:hyperlink w:anchor="_Toc127470586" w:history="1">
+          <w:hyperlink w:anchor="_Toc127526224" w:history="1">
             <w:r>
               <w:rPr>
                 <w:rStyle w:val="Hyperlink"/>
                 <w:noProof/>
                 <w:lang w:val="en-US"/>
               </w:rPr>
-              <w:t>2.</w:t>
+              <w:t>3.</w:t>
             </w:r>
             <w:r>
               <w:rPr>
@@ -3013,7 +3621,7 @@
                 <w:noProof/>
                 <w:lang w:val="en-US"/>
               </w:rPr>
-              <w:t>Overall System Description</w:t>
+              <w:t>External Interface Requirements</w:t>
             </w:r>
             <w:r>
               <w:rPr>
@@ -3034,7 +3642,7 @@
                 <w:noProof/>
                 <w:webHidden/>
               </w:rPr>
-              <w:instrText xml:space="preserve"> PAGEREF _Toc127470586 \h </w:instrText>
+              <w:instrText xml:space="preserve"> PAGEREF _Toc127526224 \h </w:instrText>
             </w:r>
             <w:r>
               <w:rPr>
@@ -3054,7 +3662,7 @@
                 <w:noProof/>
                 <w:webHidden/>
               </w:rPr>
-              <w:t>7</w:t>
+              <w:t>9</w:t>
             </w:r>
             <w:r>
               <w:rPr>
@@ -3078,14 +3686,14 @@
               <w:lang w:eastAsia="en-GB"/>
             </w:rPr>
           </w:pPr>
-          <w:hyperlink w:anchor="_Toc127470587" w:history="1">
+          <w:hyperlink w:anchor="_Toc127526225" w:history="1">
             <w:r>
               <w:rPr>
                 <w:rStyle w:val="Hyperlink"/>
                 <w:noProof/>
                 <w:lang w:val="en-US"/>
               </w:rPr>
-              <w:t>2.1.</w:t>
+              <w:t>3.1.</w:t>
             </w:r>
             <w:r>
               <w:rPr>
@@ -3101,7 +3709,7 @@
                 <w:noProof/>
                 <w:lang w:val="en-US"/>
               </w:rPr>
-              <w:t>Project Background</w:t>
+              <w:t>Hardware Interface</w:t>
             </w:r>
             <w:r>
               <w:rPr>
@@ -3122,7 +3730,7 @@
                 <w:noProof/>
                 <w:webHidden/>
               </w:rPr>
-              <w:instrText xml:space="preserve"> PAGEREF _Toc127470587 \h </w:instrText>
+              <w:instrText xml:space="preserve"> PAGEREF _Toc127526225 \h </w:instrText>
             </w:r>
             <w:r>
               <w:rPr>
@@ -3142,7 +3750,7 @@
                 <w:noProof/>
                 <w:webHidden/>
               </w:rPr>
-              <w:t>7</w:t>
+              <w:t>9</w:t>
             </w:r>
             <w:r>
               <w:rPr>
@@ -3166,14 +3774,14 @@
               <w:lang w:eastAsia="en-GB"/>
             </w:rPr>
           </w:pPr>
-          <w:hyperlink w:anchor="_Toc127470588" w:history="1">
+          <w:hyperlink w:anchor="_Toc127526226" w:history="1">
             <w:r>
               <w:rPr>
                 <w:rStyle w:val="Hyperlink"/>
                 <w:noProof/>
                 <w:lang w:val="en-US"/>
               </w:rPr>
-              <w:t>2.2.</w:t>
+              <w:t>3.2.</w:t>
             </w:r>
             <w:r>
               <w:rPr>
@@ -3189,7 +3797,7 @@
                 <w:noProof/>
                 <w:lang w:val="en-US"/>
               </w:rPr>
-              <w:t>Project Objectives</w:t>
+              <w:t>Software Interface</w:t>
             </w:r>
             <w:r>
               <w:rPr>
@@ -3210,7 +3818,7 @@
                 <w:noProof/>
                 <w:webHidden/>
               </w:rPr>
-              <w:instrText xml:space="preserve"> PAGEREF _Toc127470588 \h </w:instrText>
+              <w:instrText xml:space="preserve"> PAGEREF _Toc127526226 \h </w:instrText>
             </w:r>
             <w:r>
               <w:rPr>
@@ -3230,7 +3838,7 @@
                 <w:noProof/>
                 <w:webHidden/>
               </w:rPr>
-              <w:t>7</w:t>
+              <w:t>10</w:t>
             </w:r>
             <w:r>
               <w:rPr>
@@ -3254,14 +3862,14 @@
               <w:lang w:eastAsia="en-GB"/>
             </w:rPr>
           </w:pPr>
-          <w:hyperlink w:anchor="_Toc127470589" w:history="1">
+          <w:hyperlink w:anchor="_Toc127526227" w:history="1">
             <w:r>
               <w:rPr>
                 <w:rStyle w:val="Hyperlink"/>
                 <w:noProof/>
                 <w:lang w:val="en-US"/>
               </w:rPr>
-              <w:t>2.3.</w:t>
+              <w:t>3.3.</w:t>
             </w:r>
             <w:r>
               <w:rPr>
@@ -3277,7 +3885,7 @@
                 <w:noProof/>
                 <w:lang w:val="en-US"/>
               </w:rPr>
-              <w:t>Stakeholders</w:t>
+              <w:t>Communication Interface</w:t>
             </w:r>
             <w:r>
               <w:rPr>
@@ -3298,7 +3906,7 @@
                 <w:noProof/>
                 <w:webHidden/>
               </w:rPr>
-              <w:instrText xml:space="preserve"> PAGEREF _Toc127470589 \h </w:instrText>
+              <w:instrText xml:space="preserve"> PAGEREF _Toc127526227 \h </w:instrText>
             </w:r>
             <w:r>
               <w:rPr>
@@ -3318,7 +3926,95 @@
                 <w:noProof/>
                 <w:webHidden/>
               </w:rPr>
-              <w:t>8</w:t>
+              <w:t>10</w:t>
+            </w:r>
+            <w:r>
+              <w:rPr>
+                <w:noProof/>
+                <w:webHidden/>
+              </w:rPr>
+              <w:fldChar w:fldCharType="end"/>
+            </w:r>
+          </w:hyperlink>
+        </w:p>
+        <w:p>
+          <w:pPr>
+            <w:pStyle w:val="TOC1"/>
+            <w:tabs>
+              <w:tab w:val="left" w:pos="440"/>
+              <w:tab w:val="right" w:leader="dot" w:pos="9016"/>
+            </w:tabs>
+            <w:rPr>
+              <w:rFonts w:eastAsiaTheme="minorEastAsia"/>
+              <w:noProof/>
+              <w:lang w:eastAsia="en-GB"/>
+            </w:rPr>
+          </w:pPr>
+          <w:hyperlink w:anchor="_Toc127526228" w:history="1">
+            <w:r>
+              <w:rPr>
+                <w:rStyle w:val="Hyperlink"/>
+                <w:noProof/>
+                <w:lang w:val="en-US"/>
+              </w:rPr>
+              <w:t>4.</w:t>
+            </w:r>
+            <w:r>
+              <w:rPr>
+                <w:rFonts w:eastAsiaTheme="minorEastAsia"/>
+                <w:noProof/>
+                <w:lang w:eastAsia="en-GB"/>
+              </w:rPr>
+              <w:tab/>
+            </w:r>
+            <w:r>
+              <w:rPr>
+                <w:rStyle w:val="Hyperlink"/>
+                <w:noProof/>
+                <w:lang w:val="en-US"/>
+              </w:rPr>
+              <w:t>Functional Requirements</w:t>
+            </w:r>
+            <w:r>
+              <w:rPr>
+                <w:noProof/>
+                <w:webHidden/>
+              </w:rPr>
+              <w:tab/>
+            </w:r>
+            <w:r>
+              <w:rPr>
+                <w:noProof/>
+                <w:webHidden/>
+              </w:rPr>
+              <w:fldChar w:fldCharType="begin"/>
+            </w:r>
+            <w:r>
+              <w:rPr>
+                <w:noProof/>
+                <w:webHidden/>
+              </w:rPr>
+              <w:instrText xml:space="preserve"> PAGEREF _Toc127526228 \h </w:instrText>
+            </w:r>
+            <w:r>
+              <w:rPr>
+                <w:noProof/>
+                <w:webHidden/>
+              </w:rPr>
+            </w:r>
+            <w:r>
+              <w:rPr>
+                <w:noProof/>
+                <w:webHidden/>
+              </w:rPr>
+              <w:fldChar w:fldCharType="separate"/>
+            </w:r>
+            <w:r>
+              <w:rPr>
+                <w:noProof/>
+                <w:webHidden/>
+              </w:rPr>
+              <w:t>11</w:t>
             </w:r>
             <w:r>
               <w:rPr>
@@ -3342,14 +4038,14 @@
               <w:lang w:eastAsia="en-GB"/>
             </w:rPr>
           </w:pPr>
-          <w:hyperlink w:anchor="_Toc127470590" w:history="1">
+          <w:hyperlink w:anchor="_Toc127526229" w:history="1">
             <w:r>
               <w:rPr>
                 <w:rStyle w:val="Hyperlink"/>
                 <w:noProof/>
                 <w:lang w:val="en-US"/>
               </w:rPr>
-              <w:t>2.4.</w:t>
+              <w:t>4.1.</w:t>
             </w:r>
             <w:r>
               <w:rPr>
@@ -3365,7 +4061,7 @@
                 <w:noProof/>
                 <w:lang w:val="en-US"/>
               </w:rPr>
-              <w:t>Operating Environment</w:t>
+              <w:t>Functional Hierarchy</w:t>
             </w:r>
             <w:r>
               <w:rPr>
@@ -3386,7 +4082,7 @@
                 <w:noProof/>
                 <w:webHidden/>
               </w:rPr>
-              <w:instrText xml:space="preserve"> PAGEREF _Toc127470590 \h </w:instrText>
+              <w:instrText xml:space="preserve"> PAGEREF _Toc127526229 \h </w:instrText>
             </w:r>
             <w:r>
               <w:rPr>
@@ -3406,7 +4102,7 @@
                 <w:noProof/>
                 <w:webHidden/>
               </w:rPr>
-              <w:t>8</w:t>
+              <w:t>11</w:t>
             </w:r>
             <w:r>
               <w:rPr>
@@ -3430,14 +4126,14 @@
               <w:lang w:eastAsia="en-GB"/>
             </w:rPr>
           </w:pPr>
-          <w:hyperlink w:anchor="_Toc127470591" w:history="1">
+          <w:hyperlink w:anchor="_Toc127526230" w:history="1">
             <w:r>
               <w:rPr>
                 <w:rStyle w:val="Hyperlink"/>
                 <w:noProof/>
                 <w:lang w:val="en-US"/>
               </w:rPr>
-              <w:t>2.5.</w:t>
+              <w:t>4.2.</w:t>
             </w:r>
             <w:r>
               <w:rPr>
@@ -3453,7 +4149,7 @@
                 <w:noProof/>
                 <w:lang w:val="en-US"/>
               </w:rPr>
-              <w:t>System Constraints</w:t>
+              <w:t>Use Cases</w:t>
             </w:r>
             <w:r>
               <w:rPr>
@@ -3474,7 +4170,7 @@
                 <w:noProof/>
                 <w:webHidden/>
               </w:rPr>
-              <w:instrText xml:space="preserve"> PAGEREF _Toc127470591 \h </w:instrText>
+              <w:instrText xml:space="preserve"> PAGEREF _Toc127526230 \h </w:instrText>
             </w:r>
             <w:r>
               <w:rPr>
@@ -3494,7 +4190,359 @@
                 <w:noProof/>
                 <w:webHidden/>
               </w:rPr>
-              <w:t>9</w:t>
+              <w:t>12</w:t>
+            </w:r>
+            <w:r>
+              <w:rPr>
+                <w:noProof/>
+                <w:webHidden/>
+              </w:rPr>
+              <w:fldChar w:fldCharType="end"/>
+            </w:r>
+          </w:hyperlink>
+        </w:p>
+        <w:p>
+          <w:pPr>
+            <w:pStyle w:val="TOC3"/>
+            <w:tabs>
+              <w:tab w:val="left" w:pos="1320"/>
+              <w:tab w:val="right" w:leader="dot" w:pos="9016"/>
+            </w:tabs>
+            <w:rPr>
+              <w:rFonts w:eastAsiaTheme="minorEastAsia"/>
+              <w:noProof/>
+              <w:lang w:eastAsia="en-GB"/>
+            </w:rPr>
+          </w:pPr>
+          <w:hyperlink w:anchor="_Toc127526231" w:history="1">
+            <w:r>
+              <w:rPr>
+                <w:rStyle w:val="Hyperlink"/>
+                <w:noProof/>
+                <w:lang w:val="en-US"/>
+              </w:rPr>
+              <w:t>4.2.1.</w:t>
+            </w:r>
+            <w:r>
+              <w:rPr>
+                <w:rFonts w:eastAsiaTheme="minorEastAsia"/>
+                <w:noProof/>
+                <w:lang w:eastAsia="en-GB"/>
+              </w:rPr>
+              <w:tab/>
+            </w:r>
+            <w:r>
+              <w:rPr>
+                <w:rStyle w:val="Hyperlink"/>
+                <w:noProof/>
+                <w:lang w:val="en-US"/>
+              </w:rPr>
+              <w:t>View Brain Model</w:t>
+            </w:r>
+            <w:r>
+              <w:rPr>
+                <w:noProof/>
+                <w:webHidden/>
+              </w:rPr>
+              <w:tab/>
+            </w:r>
+            <w:r>
+              <w:rPr>
+                <w:noProof/>
+                <w:webHidden/>
+              </w:rPr>
+              <w:fldChar w:fldCharType="begin"/>
+            </w:r>
+            <w:r>
+              <w:rPr>
+                <w:noProof/>
+                <w:webHidden/>
+              </w:rPr>
+              <w:instrText xml:space="preserve"> PAGEREF _Toc127526231 \h </w:instrText>
+            </w:r>
+            <w:r>
+              <w:rPr>
+                <w:noProof/>
+                <w:webHidden/>
+              </w:rPr>
+            </w:r>
+            <w:r>
+              <w:rPr>
+                <w:noProof/>
+                <w:webHidden/>
+              </w:rPr>
+              <w:fldChar w:fldCharType="separate"/>
+            </w:r>
+            <w:r>
+              <w:rPr>
+                <w:noProof/>
+                <w:webHidden/>
+              </w:rPr>
+              <w:t>12</w:t>
+            </w:r>
+            <w:r>
+              <w:rPr>
+                <w:noProof/>
+                <w:webHidden/>
+              </w:rPr>
+              <w:fldChar w:fldCharType="end"/>
+            </w:r>
+          </w:hyperlink>
+        </w:p>
+        <w:p>
+          <w:pPr>
+            <w:pStyle w:val="TOC3"/>
+            <w:tabs>
+              <w:tab w:val="left" w:pos="1320"/>
+              <w:tab w:val="right" w:leader="dot" w:pos="9016"/>
+            </w:tabs>
+            <w:rPr>
+              <w:rFonts w:eastAsiaTheme="minorEastAsia"/>
+              <w:noProof/>
+              <w:lang w:eastAsia="en-GB"/>
+            </w:rPr>
+          </w:pPr>
+          <w:hyperlink w:anchor="_Toc127526232" w:history="1">
+            <w:r>
+              <w:rPr>
+                <w:rStyle w:val="Hyperlink"/>
+                <w:noProof/>
+                <w:lang w:val="en-US"/>
+              </w:rPr>
+              <w:t>4.2.2.</w:t>
+            </w:r>
+            <w:r>
+              <w:rPr>
+                <w:rFonts w:eastAsiaTheme="minorEastAsia"/>
+                <w:noProof/>
+                <w:lang w:eastAsia="en-GB"/>
+              </w:rPr>
+              <w:tab/>
+            </w:r>
+            <w:r>
+              <w:rPr>
+                <w:rStyle w:val="Hyperlink"/>
+                <w:noProof/>
+                <w:lang w:val="en-US"/>
+              </w:rPr>
+              <w:t>View Brain Information</w:t>
+            </w:r>
+            <w:r>
+              <w:rPr>
+                <w:noProof/>
+                <w:webHidden/>
+              </w:rPr>
+              <w:tab/>
+            </w:r>
+            <w:r>
+              <w:rPr>
+                <w:noProof/>
+                <w:webHidden/>
+              </w:rPr>
+              <w:fldChar w:fldCharType="begin"/>
+            </w:r>
+            <w:r>
+              <w:rPr>
+                <w:noProof/>
+                <w:webHidden/>
+              </w:rPr>
+              <w:instrText xml:space="preserve"> PAGEREF _Toc127526232 \h </w:instrText>
+            </w:r>
+            <w:r>
+              <w:rPr>
+                <w:noProof/>
+                <w:webHidden/>
+              </w:rPr>
+            </w:r>
+            <w:r>
+              <w:rPr>
+                <w:noProof/>
+                <w:webHidden/>
+              </w:rPr>
+              <w:fldChar w:fldCharType="separate"/>
+            </w:r>
+            <w:r>
+              <w:rPr>
+                <w:noProof/>
+                <w:webHidden/>
+              </w:rPr>
+              <w:t>13</w:t>
+            </w:r>
+            <w:r>
+              <w:rPr>
+                <w:noProof/>
+                <w:webHidden/>
+              </w:rPr>
+              <w:fldChar w:fldCharType="end"/>
+            </w:r>
+          </w:hyperlink>
+        </w:p>
+        <w:p>
+          <w:pPr>
+            <w:pStyle w:val="TOC3"/>
+            <w:tabs>
+              <w:tab w:val="left" w:pos="1320"/>
+              <w:tab w:val="right" w:leader="dot" w:pos="9016"/>
+            </w:tabs>
+            <w:rPr>
+              <w:rFonts w:eastAsiaTheme="minorEastAsia"/>
+              <w:noProof/>
+              <w:lang w:eastAsia="en-GB"/>
+            </w:rPr>
+          </w:pPr>
+          <w:hyperlink w:anchor="_Toc127526233" w:history="1">
+            <w:r>
+              <w:rPr>
+                <w:rStyle w:val="Hyperlink"/>
+                <w:noProof/>
+                <w:lang w:val="en-US"/>
+              </w:rPr>
+              <w:t>4.2.3.</w:t>
+            </w:r>
+            <w:r>
+              <w:rPr>
+                <w:rFonts w:eastAsiaTheme="minorEastAsia"/>
+                <w:noProof/>
+                <w:lang w:eastAsia="en-GB"/>
+              </w:rPr>
+              <w:tab/>
+            </w:r>
+            <w:r>
+              <w:rPr>
+                <w:rStyle w:val="Hyperlink"/>
+                <w:noProof/>
+                <w:lang w:val="en-US"/>
+              </w:rPr>
+              <w:t>Take Quiz/Assessment</w:t>
+            </w:r>
+            <w:r>
+              <w:rPr>
+                <w:noProof/>
+                <w:webHidden/>
+              </w:rPr>
+              <w:tab/>
+            </w:r>
+            <w:r>
+              <w:rPr>
+                <w:noProof/>
+                <w:webHidden/>
+              </w:rPr>
+              <w:fldChar w:fldCharType="begin"/>
+            </w:r>
+            <w:r>
+              <w:rPr>
+                <w:noProof/>
+                <w:webHidden/>
+              </w:rPr>
+              <w:instrText xml:space="preserve"> PAGEREF _Toc127526233 \h </w:instrText>
+            </w:r>
+            <w:r>
+              <w:rPr>
+                <w:noProof/>
+                <w:webHidden/>
+              </w:rPr>
+            </w:r>
+            <w:r>
+              <w:rPr>
+                <w:noProof/>
+                <w:webHidden/>
+              </w:rPr>
+              <w:fldChar w:fldCharType="separate"/>
+            </w:r>
+            <w:r>
+              <w:rPr>
+                <w:noProof/>
+                <w:webHidden/>
+              </w:rPr>
+              <w:t>13</w:t>
+            </w:r>
+            <w:r>
+              <w:rPr>
+                <w:noProof/>
+                <w:webHidden/>
+              </w:rPr>
+              <w:fldChar w:fldCharType="end"/>
+            </w:r>
+          </w:hyperlink>
+        </w:p>
+        <w:p>
+          <w:pPr>
+            <w:pStyle w:val="TOC1"/>
+            <w:tabs>
+              <w:tab w:val="left" w:pos="440"/>
+              <w:tab w:val="right" w:leader="dot" w:pos="9016"/>
+            </w:tabs>
+            <w:rPr>
+              <w:rFonts w:eastAsiaTheme="minorEastAsia"/>
+              <w:noProof/>
+              <w:lang w:eastAsia="en-GB"/>
+            </w:rPr>
+          </w:pPr>
+          <w:hyperlink w:anchor="_Toc127526234" w:history="1">
+            <w:r>
+              <w:rPr>
+                <w:rStyle w:val="Hyperlink"/>
+                <w:noProof/>
+                <w:lang w:val="en-US"/>
+              </w:rPr>
+              <w:t>5.</w:t>
+            </w:r>
+            <w:r>
+              <w:rPr>
+                <w:rFonts w:eastAsiaTheme="minorEastAsia"/>
+                <w:noProof/>
+                <w:lang w:eastAsia="en-GB"/>
+              </w:rPr>
+              <w:tab/>
+            </w:r>
+            <w:r>
+              <w:rPr>
+                <w:rStyle w:val="Hyperlink"/>
+                <w:noProof/>
+                <w:lang w:val="en-US"/>
+              </w:rPr>
+              <w:t>Non-Functional Requirements</w:t>
+            </w:r>
+            <w:r>
+              <w:rPr>
+                <w:noProof/>
+                <w:webHidden/>
+              </w:rPr>
+              <w:tab/>
+            </w:r>
+            <w:r>
+              <w:rPr>
+                <w:noProof/>
+                <w:webHidden/>
+              </w:rPr>
+              <w:fldChar w:fldCharType="begin"/>
+            </w:r>
+            <w:r>
+              <w:rPr>
+                <w:noProof/>
+                <w:webHidden/>
+              </w:rPr>
+              <w:instrText xml:space="preserve"> PAGEREF _Toc127526234 \h </w:instrText>
+            </w:r>
+            <w:r>
+              <w:rPr>
+                <w:noProof/>
+                <w:webHidden/>
+              </w:rPr>
+            </w:r>
+            <w:r>
+              <w:rPr>
+                <w:noProof/>
+                <w:webHidden/>
+              </w:rPr>
+              <w:fldChar w:fldCharType="separate"/>
+            </w:r>
+            <w:r>
+              <w:rPr>
+                <w:noProof/>
+                <w:webHidden/>
+              </w:rPr>
+              <w:t>14</w:t>
             </w:r>
             <w:r>
               <w:rPr>
@@ -3518,14 +4566,14 @@
               <w:lang w:eastAsia="en-GB"/>
             </w:rPr>
           </w:pPr>
-          <w:hyperlink w:anchor="_Toc127470592" w:history="1">
+          <w:hyperlink w:anchor="_Toc127526235" w:history="1">
             <w:r>
               <w:rPr>
                 <w:rStyle w:val="Hyperlink"/>
                 <w:noProof/>
                 <w:lang w:val="en-US"/>
               </w:rPr>
-              <w:t>2.6.</w:t>
+              <w:t>5.1.</w:t>
             </w:r>
             <w:r>
               <w:rPr>
@@ -3541,7 +4589,7 @@
                 <w:noProof/>
                 <w:lang w:val="en-US"/>
               </w:rPr>
-              <w:t>Assumptions and Dependency</w:t>
+              <w:t>Performance Requirements</w:t>
             </w:r>
             <w:r>
               <w:rPr>
@@ -3562,7 +4610,7 @@
                 <w:noProof/>
                 <w:webHidden/>
               </w:rPr>
-              <w:instrText xml:space="preserve"> PAGEREF _Toc127470592 \h </w:instrText>
+              <w:instrText xml:space="preserve"> PAGEREF _Toc127526235 \h </w:instrText>
             </w:r>
             <w:r>
               <w:rPr>
@@ -3582,7 +4630,271 @@
                 <w:noProof/>
                 <w:webHidden/>
               </w:rPr>
-              <w:t>9</w:t>
+              <w:t>14</w:t>
+            </w:r>
+            <w:r>
+              <w:rPr>
+                <w:noProof/>
+                <w:webHidden/>
+              </w:rPr>
+              <w:fldChar w:fldCharType="end"/>
+            </w:r>
+          </w:hyperlink>
+        </w:p>
+        <w:p>
+          <w:pPr>
+            <w:pStyle w:val="TOC2"/>
+            <w:tabs>
+              <w:tab w:val="left" w:pos="880"/>
+              <w:tab w:val="right" w:leader="dot" w:pos="9016"/>
+            </w:tabs>
+            <w:rPr>
+              <w:rFonts w:eastAsiaTheme="minorEastAsia"/>
+              <w:noProof/>
+              <w:lang w:eastAsia="en-GB"/>
+            </w:rPr>
+          </w:pPr>
+          <w:hyperlink w:anchor="_Toc127526236" w:history="1">
+            <w:r>
+              <w:rPr>
+                <w:rStyle w:val="Hyperlink"/>
+                <w:noProof/>
+                <w:lang w:val="en-US"/>
+              </w:rPr>
+              <w:t>5.2.</w:t>
+            </w:r>
+            <w:r>
+              <w:rPr>
+                <w:rFonts w:eastAsiaTheme="minorEastAsia"/>
+                <w:noProof/>
+                <w:lang w:eastAsia="en-GB"/>
+              </w:rPr>
+              <w:tab/>
+            </w:r>
+            <w:r>
+              <w:rPr>
+                <w:rStyle w:val="Hyperlink"/>
+                <w:noProof/>
+                <w:lang w:val="en-US"/>
+              </w:rPr>
+              <w:t>Reliability Requirements</w:t>
+            </w:r>
+            <w:r>
+              <w:rPr>
+                <w:noProof/>
+                <w:webHidden/>
+              </w:rPr>
+              <w:tab/>
+            </w:r>
+            <w:r>
+              <w:rPr>
+                <w:noProof/>
+                <w:webHidden/>
+              </w:rPr>
+              <w:fldChar w:fldCharType="begin"/>
+            </w:r>
+            <w:r>
+              <w:rPr>
+                <w:noProof/>
+                <w:webHidden/>
+              </w:rPr>
+              <w:instrText xml:space="preserve"> PAGEREF _Toc127526236 \h </w:instrText>
+            </w:r>
+            <w:r>
+              <w:rPr>
+                <w:noProof/>
+                <w:webHidden/>
+              </w:rPr>
+            </w:r>
+            <w:r>
+              <w:rPr>
+                <w:noProof/>
+                <w:webHidden/>
+              </w:rPr>
+              <w:fldChar w:fldCharType="separate"/>
+            </w:r>
+            <w:r>
+              <w:rPr>
+                <w:noProof/>
+                <w:webHidden/>
+              </w:rPr>
+              <w:t>14</w:t>
+            </w:r>
+            <w:r>
+              <w:rPr>
+                <w:noProof/>
+                <w:webHidden/>
+              </w:rPr>
+              <w:fldChar w:fldCharType="end"/>
+            </w:r>
+          </w:hyperlink>
+        </w:p>
+        <w:p>
+          <w:pPr>
+            <w:pStyle w:val="TOC2"/>
+            <w:tabs>
+              <w:tab w:val="left" w:pos="880"/>
+              <w:tab w:val="right" w:leader="dot" w:pos="9016"/>
+            </w:tabs>
+            <w:rPr>
+              <w:rFonts w:eastAsiaTheme="minorEastAsia"/>
+              <w:noProof/>
+              <w:lang w:eastAsia="en-GB"/>
+            </w:rPr>
+          </w:pPr>
+          <w:hyperlink w:anchor="_Toc127526237" w:history="1">
+            <w:r>
+              <w:rPr>
+                <w:rStyle w:val="Hyperlink"/>
+                <w:noProof/>
+                <w:lang w:val="en-US"/>
+              </w:rPr>
+              <w:t>5.3.</w:t>
+            </w:r>
+            <w:r>
+              <w:rPr>
+                <w:rFonts w:eastAsiaTheme="minorEastAsia"/>
+                <w:noProof/>
+                <w:lang w:eastAsia="en-GB"/>
+              </w:rPr>
+              <w:tab/>
+            </w:r>
+            <w:r>
+              <w:rPr>
+                <w:rStyle w:val="Hyperlink"/>
+                <w:noProof/>
+                <w:lang w:val="en-US"/>
+              </w:rPr>
+              <w:t>Security Requirements</w:t>
+            </w:r>
+            <w:r>
+              <w:rPr>
+                <w:noProof/>
+                <w:webHidden/>
+              </w:rPr>
+              <w:tab/>
+            </w:r>
+            <w:r>
+              <w:rPr>
+                <w:noProof/>
+                <w:webHidden/>
+              </w:rPr>
+              <w:fldChar w:fldCharType="begin"/>
+            </w:r>
+            <w:r>
+              <w:rPr>
+                <w:noProof/>
+                <w:webHidden/>
+              </w:rPr>
+              <w:instrText xml:space="preserve"> PAGEREF _Toc127526237 \h </w:instrText>
+            </w:r>
+            <w:r>
+              <w:rPr>
+                <w:noProof/>
+                <w:webHidden/>
+              </w:rPr>
+            </w:r>
+            <w:r>
+              <w:rPr>
+                <w:noProof/>
+                <w:webHidden/>
+              </w:rPr>
+              <w:fldChar w:fldCharType="separate"/>
+            </w:r>
+            <w:r>
+              <w:rPr>
+                <w:noProof/>
+                <w:webHidden/>
+              </w:rPr>
+              <w:t>14</w:t>
+            </w:r>
+            <w:r>
+              <w:rPr>
+                <w:noProof/>
+                <w:webHidden/>
+              </w:rPr>
+              <w:fldChar w:fldCharType="end"/>
+            </w:r>
+          </w:hyperlink>
+        </w:p>
+        <w:p>
+          <w:pPr>
+            <w:pStyle w:val="TOC2"/>
+            <w:tabs>
+              <w:tab w:val="left" w:pos="880"/>
+              <w:tab w:val="right" w:leader="dot" w:pos="9016"/>
+            </w:tabs>
+            <w:rPr>
+              <w:rFonts w:eastAsiaTheme="minorEastAsia"/>
+              <w:noProof/>
+              <w:lang w:eastAsia="en-GB"/>
+            </w:rPr>
+          </w:pPr>
+          <w:hyperlink w:anchor="_Toc127526238" w:history="1">
+            <w:r>
+              <w:rPr>
+                <w:rStyle w:val="Hyperlink"/>
+                <w:noProof/>
+                <w:lang w:val="en-US"/>
+              </w:rPr>
+              <w:t>5.4.</w:t>
+            </w:r>
+            <w:r>
+              <w:rPr>
+                <w:rFonts w:eastAsiaTheme="minorEastAsia"/>
+                <w:noProof/>
+                <w:lang w:eastAsia="en-GB"/>
+              </w:rPr>
+              <w:tab/>
+            </w:r>
+            <w:r>
+              <w:rPr>
+                <w:rStyle w:val="Hyperlink"/>
+                <w:noProof/>
+                <w:lang w:val="en-US"/>
+              </w:rPr>
+              <w:t>User Documentation</w:t>
+            </w:r>
+            <w:r>
+              <w:rPr>
+                <w:noProof/>
+                <w:webHidden/>
+              </w:rPr>
+              <w:tab/>
+            </w:r>
+            <w:r>
+              <w:rPr>
+                <w:noProof/>
+                <w:webHidden/>
+              </w:rPr>
+              <w:fldChar w:fldCharType="begin"/>
+            </w:r>
+            <w:r>
+              <w:rPr>
+                <w:noProof/>
+                <w:webHidden/>
+              </w:rPr>
+              <w:instrText xml:space="preserve"> PAGEREF _Toc127526238 \h </w:instrText>
+            </w:r>
+            <w:r>
+              <w:rPr>
+                <w:noProof/>
+                <w:webHidden/>
+              </w:rPr>
+            </w:r>
+            <w:r>
+              <w:rPr>
+                <w:noProof/>
+                <w:webHidden/>
+              </w:rPr>
+              <w:fldChar w:fldCharType="separate"/>
+            </w:r>
+            <w:r>
+              <w:rPr>
+                <w:noProof/>
+                <w:webHidden/>
+              </w:rPr>
+              <w:t>14</w:t>
             </w:r>
             <w:r>
               <w:rPr>
@@ -3606,14 +4918,14 @@
               <w:lang w:eastAsia="en-GB"/>
             </w:rPr>
           </w:pPr>
-          <w:hyperlink w:anchor="_Toc127470593" w:history="1">
+          <w:hyperlink w:anchor="_Toc127526239" w:history="1">
             <w:r>
               <w:rPr>
                 <w:rStyle w:val="Hyperlink"/>
                 <w:noProof/>
                 <w:lang w:val="en-US"/>
               </w:rPr>
-              <w:t>3.</w:t>
+              <w:t>6.</w:t>
             </w:r>
             <w:r>
               <w:rPr>
@@ -3629,7 +4941,7 @@
                 <w:noProof/>
                 <w:lang w:val="en-US"/>
               </w:rPr>
-              <w:t>External Interface Requirements</w:t>
+              <w:t>Conclusion</w:t>
             </w:r>
             <w:r>
               <w:rPr>
@@ -3650,1327 +4962,7 @@
                 <w:noProof/>
                 <w:webHidden/>
               </w:rPr>
-              <w:instrText xml:space="preserve"> PAGEREF _Toc127470593 \h </w:instrText>
-            </w:r>
-            <w:r>
-              <w:rPr>
-                <w:noProof/>
-                <w:webHidden/>
-              </w:rPr>
-            </w:r>
-            <w:r>
-              <w:rPr>
-                <w:noProof/>
-                <w:webHidden/>
-              </w:rPr>
-              <w:fldChar w:fldCharType="separate"/>
-            </w:r>
-            <w:r>
-              <w:rPr>
-                <w:noProof/>
-                <w:webHidden/>
-              </w:rPr>
-              <w:t>10</w:t>
-            </w:r>
-            <w:r>
-              <w:rPr>
-                <w:noProof/>
-                <w:webHidden/>
-              </w:rPr>
-              <w:fldChar w:fldCharType="end"/>
-            </w:r>
-          </w:hyperlink>
-        </w:p>
-        <w:p>
-          <w:pPr>
-            <w:pStyle w:val="TOC2"/>
-            <w:tabs>
-              <w:tab w:val="left" w:pos="880"/>
-              <w:tab w:val="right" w:leader="dot" w:pos="9016"/>
-            </w:tabs>
-            <w:rPr>
-              <w:rFonts w:eastAsiaTheme="minorEastAsia"/>
-              <w:noProof/>
-              <w:lang w:eastAsia="en-GB"/>
-            </w:rPr>
-          </w:pPr>
-          <w:hyperlink w:anchor="_Toc127470594" w:history="1">
-            <w:r>
-              <w:rPr>
-                <w:rStyle w:val="Hyperlink"/>
-                <w:noProof/>
-                <w:lang w:val="en-US"/>
-              </w:rPr>
-              <w:t>3.1.</w:t>
-            </w:r>
-            <w:r>
-              <w:rPr>
-                <w:rFonts w:eastAsiaTheme="minorEastAsia"/>
-                <w:noProof/>
-                <w:lang w:eastAsia="en-GB"/>
-              </w:rPr>
-              <w:tab/>
-            </w:r>
-            <w:r>
-              <w:rPr>
-                <w:rStyle w:val="Hyperlink"/>
-                <w:noProof/>
-                <w:lang w:val="en-US"/>
-              </w:rPr>
-              <w:t>Hardware Interface</w:t>
-            </w:r>
-            <w:r>
-              <w:rPr>
-                <w:noProof/>
-                <w:webHidden/>
-              </w:rPr>
-              <w:tab/>
-            </w:r>
-            <w:r>
-              <w:rPr>
-                <w:noProof/>
-                <w:webHidden/>
-              </w:rPr>
-              <w:fldChar w:fldCharType="begin"/>
-            </w:r>
-            <w:r>
-              <w:rPr>
-                <w:noProof/>
-                <w:webHidden/>
-              </w:rPr>
-              <w:instrText xml:space="preserve"> PAGEREF _Toc127470594 \h </w:instrText>
-            </w:r>
-            <w:r>
-              <w:rPr>
-                <w:noProof/>
-                <w:webHidden/>
-              </w:rPr>
-            </w:r>
-            <w:r>
-              <w:rPr>
-                <w:noProof/>
-                <w:webHidden/>
-              </w:rPr>
-              <w:fldChar w:fldCharType="separate"/>
-            </w:r>
-            <w:r>
-              <w:rPr>
-                <w:noProof/>
-                <w:webHidden/>
-              </w:rPr>
-              <w:t>10</w:t>
-            </w:r>
-            <w:r>
-              <w:rPr>
-                <w:noProof/>
-                <w:webHidden/>
-              </w:rPr>
-              <w:fldChar w:fldCharType="end"/>
-            </w:r>
-          </w:hyperlink>
-        </w:p>
-        <w:p>
-          <w:pPr>
-            <w:pStyle w:val="TOC2"/>
-            <w:tabs>
-              <w:tab w:val="left" w:pos="880"/>
-              <w:tab w:val="right" w:leader="dot" w:pos="9016"/>
-            </w:tabs>
-            <w:rPr>
-              <w:rFonts w:eastAsiaTheme="minorEastAsia"/>
-              <w:noProof/>
-              <w:lang w:eastAsia="en-GB"/>
-            </w:rPr>
-          </w:pPr>
-          <w:hyperlink w:anchor="_Toc127470595" w:history="1">
-            <w:r>
-              <w:rPr>
-                <w:rStyle w:val="Hyperlink"/>
-                <w:noProof/>
-                <w:lang w:val="en-US"/>
-              </w:rPr>
-              <w:t>3.2.</w:t>
-            </w:r>
-            <w:r>
-              <w:rPr>
-                <w:rFonts w:eastAsiaTheme="minorEastAsia"/>
-                <w:noProof/>
-                <w:lang w:eastAsia="en-GB"/>
-              </w:rPr>
-              <w:tab/>
-            </w:r>
-            <w:r>
-              <w:rPr>
-                <w:rStyle w:val="Hyperlink"/>
-                <w:noProof/>
-                <w:lang w:val="en-US"/>
-              </w:rPr>
-              <w:t>Software Interface</w:t>
-            </w:r>
-            <w:r>
-              <w:rPr>
-                <w:noProof/>
-                <w:webHidden/>
-              </w:rPr>
-              <w:tab/>
-            </w:r>
-            <w:r>
-              <w:rPr>
-                <w:noProof/>
-                <w:webHidden/>
-              </w:rPr>
-              <w:fldChar w:fldCharType="begin"/>
-            </w:r>
-            <w:r>
-              <w:rPr>
-                <w:noProof/>
-                <w:webHidden/>
-              </w:rPr>
-              <w:instrText xml:space="preserve"> PAGEREF _Toc127470595 \h </w:instrText>
-            </w:r>
-            <w:r>
-              <w:rPr>
-                <w:noProof/>
-                <w:webHidden/>
-              </w:rPr>
-            </w:r>
-            <w:r>
-              <w:rPr>
-                <w:noProof/>
-                <w:webHidden/>
-              </w:rPr>
-              <w:fldChar w:fldCharType="separate"/>
-            </w:r>
-            <w:r>
-              <w:rPr>
-                <w:noProof/>
-                <w:webHidden/>
-              </w:rPr>
-              <w:t>10</w:t>
-            </w:r>
-            <w:r>
-              <w:rPr>
-                <w:noProof/>
-                <w:webHidden/>
-              </w:rPr>
-              <w:fldChar w:fldCharType="end"/>
-            </w:r>
-          </w:hyperlink>
-        </w:p>
-        <w:p>
-          <w:pPr>
-            <w:pStyle w:val="TOC2"/>
-            <w:tabs>
-              <w:tab w:val="left" w:pos="880"/>
-              <w:tab w:val="right" w:leader="dot" w:pos="9016"/>
-            </w:tabs>
-            <w:rPr>
-              <w:rFonts w:eastAsiaTheme="minorEastAsia"/>
-              <w:noProof/>
-              <w:lang w:eastAsia="en-GB"/>
-            </w:rPr>
-          </w:pPr>
-          <w:hyperlink w:anchor="_Toc127470596" w:history="1">
-            <w:r>
-              <w:rPr>
-                <w:rStyle w:val="Hyperlink"/>
-                <w:noProof/>
-                <w:lang w:val="en-US"/>
-              </w:rPr>
-              <w:t>3.3.</w:t>
-            </w:r>
-            <w:r>
-              <w:rPr>
-                <w:rFonts w:eastAsiaTheme="minorEastAsia"/>
-                <w:noProof/>
-                <w:lang w:eastAsia="en-GB"/>
-              </w:rPr>
-              <w:tab/>
-            </w:r>
-            <w:r>
-              <w:rPr>
-                <w:rStyle w:val="Hyperlink"/>
-                <w:noProof/>
-                <w:lang w:val="en-US"/>
-              </w:rPr>
-              <w:t>Communication Interface</w:t>
-            </w:r>
-            <w:r>
-              <w:rPr>
-                <w:noProof/>
-                <w:webHidden/>
-              </w:rPr>
-              <w:tab/>
-            </w:r>
-            <w:r>
-              <w:rPr>
-                <w:noProof/>
-                <w:webHidden/>
-              </w:rPr>
-              <w:fldChar w:fldCharType="begin"/>
-            </w:r>
-            <w:r>
-              <w:rPr>
-                <w:noProof/>
-                <w:webHidden/>
-              </w:rPr>
-              <w:instrText xml:space="preserve"> PAGEREF _Toc127470596 \h </w:instrText>
-            </w:r>
-            <w:r>
-              <w:rPr>
-                <w:noProof/>
-                <w:webHidden/>
-              </w:rPr>
-            </w:r>
-            <w:r>
-              <w:rPr>
-                <w:noProof/>
-                <w:webHidden/>
-              </w:rPr>
-              <w:fldChar w:fldCharType="separate"/>
-            </w:r>
-            <w:r>
-              <w:rPr>
-                <w:noProof/>
-                <w:webHidden/>
-              </w:rPr>
-              <w:t>10</w:t>
-            </w:r>
-            <w:r>
-              <w:rPr>
-                <w:noProof/>
-                <w:webHidden/>
-              </w:rPr>
-              <w:fldChar w:fldCharType="end"/>
-            </w:r>
-          </w:hyperlink>
-        </w:p>
-        <w:p>
-          <w:pPr>
-            <w:pStyle w:val="TOC1"/>
-            <w:tabs>
-              <w:tab w:val="left" w:pos="440"/>
-              <w:tab w:val="right" w:leader="dot" w:pos="9016"/>
-            </w:tabs>
-            <w:rPr>
-              <w:rFonts w:eastAsiaTheme="minorEastAsia"/>
-              <w:noProof/>
-              <w:lang w:eastAsia="en-GB"/>
-            </w:rPr>
-          </w:pPr>
-          <w:hyperlink w:anchor="_Toc127470597" w:history="1">
-            <w:r>
-              <w:rPr>
-                <w:rStyle w:val="Hyperlink"/>
-                <w:noProof/>
-                <w:lang w:val="en-US"/>
-              </w:rPr>
-              <w:t>4.</w:t>
-            </w:r>
-            <w:r>
-              <w:rPr>
-                <w:rFonts w:eastAsiaTheme="minorEastAsia"/>
-                <w:noProof/>
-                <w:lang w:eastAsia="en-GB"/>
-              </w:rPr>
-              <w:tab/>
-            </w:r>
-            <w:r>
-              <w:rPr>
-                <w:rStyle w:val="Hyperlink"/>
-                <w:noProof/>
-                <w:lang w:val="en-US"/>
-              </w:rPr>
-              <w:t>Functional Requirements</w:t>
-            </w:r>
-            <w:r>
-              <w:rPr>
-                <w:noProof/>
-                <w:webHidden/>
-              </w:rPr>
-              <w:tab/>
-            </w:r>
-            <w:r>
-              <w:rPr>
-                <w:noProof/>
-                <w:webHidden/>
-              </w:rPr>
-              <w:fldChar w:fldCharType="begin"/>
-            </w:r>
-            <w:r>
-              <w:rPr>
-                <w:noProof/>
-                <w:webHidden/>
-              </w:rPr>
-              <w:instrText xml:space="preserve"> PAGEREF _Toc127470597 \h </w:instrText>
-            </w:r>
-            <w:r>
-              <w:rPr>
-                <w:noProof/>
-                <w:webHidden/>
-              </w:rPr>
-            </w:r>
-            <w:r>
-              <w:rPr>
-                <w:noProof/>
-                <w:webHidden/>
-              </w:rPr>
-              <w:fldChar w:fldCharType="separate"/>
-            </w:r>
-            <w:r>
-              <w:rPr>
-                <w:noProof/>
-                <w:webHidden/>
-              </w:rPr>
-              <w:t>11</w:t>
-            </w:r>
-            <w:r>
-              <w:rPr>
-                <w:noProof/>
-                <w:webHidden/>
-              </w:rPr>
-              <w:fldChar w:fldCharType="end"/>
-            </w:r>
-          </w:hyperlink>
-        </w:p>
-        <w:p>
-          <w:pPr>
-            <w:pStyle w:val="TOC2"/>
-            <w:tabs>
-              <w:tab w:val="left" w:pos="880"/>
-              <w:tab w:val="right" w:leader="dot" w:pos="9016"/>
-            </w:tabs>
-            <w:rPr>
-              <w:rFonts w:eastAsiaTheme="minorEastAsia"/>
-              <w:noProof/>
-              <w:lang w:eastAsia="en-GB"/>
-            </w:rPr>
-          </w:pPr>
-          <w:hyperlink w:anchor="_Toc127470598" w:history="1">
-            <w:r>
-              <w:rPr>
-                <w:rStyle w:val="Hyperlink"/>
-                <w:noProof/>
-                <w:lang w:val="en-US"/>
-              </w:rPr>
-              <w:t>4.1.</w:t>
-            </w:r>
-            <w:r>
-              <w:rPr>
-                <w:rFonts w:eastAsiaTheme="minorEastAsia"/>
-                <w:noProof/>
-                <w:lang w:eastAsia="en-GB"/>
-              </w:rPr>
-              <w:tab/>
-            </w:r>
-            <w:r>
-              <w:rPr>
-                <w:rStyle w:val="Hyperlink"/>
-                <w:noProof/>
-                <w:lang w:val="en-US"/>
-              </w:rPr>
-              <w:t>Functional Hierarchy</w:t>
-            </w:r>
-            <w:r>
-              <w:rPr>
-                <w:noProof/>
-                <w:webHidden/>
-              </w:rPr>
-              <w:tab/>
-            </w:r>
-            <w:r>
-              <w:rPr>
-                <w:noProof/>
-                <w:webHidden/>
-              </w:rPr>
-              <w:fldChar w:fldCharType="begin"/>
-            </w:r>
-            <w:r>
-              <w:rPr>
-                <w:noProof/>
-                <w:webHidden/>
-              </w:rPr>
-              <w:instrText xml:space="preserve"> PAGEREF _Toc127470598 \h </w:instrText>
-            </w:r>
-            <w:r>
-              <w:rPr>
-                <w:noProof/>
-                <w:webHidden/>
-              </w:rPr>
-            </w:r>
-            <w:r>
-              <w:rPr>
-                <w:noProof/>
-                <w:webHidden/>
-              </w:rPr>
-              <w:fldChar w:fldCharType="separate"/>
-            </w:r>
-            <w:r>
-              <w:rPr>
-                <w:noProof/>
-                <w:webHidden/>
-              </w:rPr>
-              <w:t>11</w:t>
-            </w:r>
-            <w:r>
-              <w:rPr>
-                <w:noProof/>
-                <w:webHidden/>
-              </w:rPr>
-              <w:fldChar w:fldCharType="end"/>
-            </w:r>
-          </w:hyperlink>
-        </w:p>
-        <w:p>
-          <w:pPr>
-            <w:pStyle w:val="TOC2"/>
-            <w:tabs>
-              <w:tab w:val="left" w:pos="880"/>
-              <w:tab w:val="right" w:leader="dot" w:pos="9016"/>
-            </w:tabs>
-            <w:rPr>
-              <w:rFonts w:eastAsiaTheme="minorEastAsia"/>
-              <w:noProof/>
-              <w:lang w:eastAsia="en-GB"/>
-            </w:rPr>
-          </w:pPr>
-          <w:hyperlink w:anchor="_Toc127470599" w:history="1">
-            <w:r>
-              <w:rPr>
-                <w:rStyle w:val="Hyperlink"/>
-                <w:noProof/>
-                <w:lang w:val="en-US"/>
-              </w:rPr>
-              <w:t>4.2.</w:t>
-            </w:r>
-            <w:r>
-              <w:rPr>
-                <w:rFonts w:eastAsiaTheme="minorEastAsia"/>
-                <w:noProof/>
-                <w:lang w:eastAsia="en-GB"/>
-              </w:rPr>
-              <w:tab/>
-            </w:r>
-            <w:r>
-              <w:rPr>
-                <w:rStyle w:val="Hyperlink"/>
-                <w:noProof/>
-                <w:lang w:val="en-US"/>
-              </w:rPr>
-              <w:t>Use Cases</w:t>
-            </w:r>
-            <w:r>
-              <w:rPr>
-                <w:noProof/>
-                <w:webHidden/>
-              </w:rPr>
-              <w:tab/>
-            </w:r>
-            <w:r>
-              <w:rPr>
-                <w:noProof/>
-                <w:webHidden/>
-              </w:rPr>
-              <w:fldChar w:fldCharType="begin"/>
-            </w:r>
-            <w:r>
-              <w:rPr>
-                <w:noProof/>
-                <w:webHidden/>
-              </w:rPr>
-              <w:instrText xml:space="preserve"> PAGEREF _Toc127470599 \h </w:instrText>
-            </w:r>
-            <w:r>
-              <w:rPr>
-                <w:noProof/>
-                <w:webHidden/>
-              </w:rPr>
-            </w:r>
-            <w:r>
-              <w:rPr>
-                <w:noProof/>
-                <w:webHidden/>
-              </w:rPr>
-              <w:fldChar w:fldCharType="separate"/>
-            </w:r>
-            <w:r>
-              <w:rPr>
-                <w:noProof/>
-                <w:webHidden/>
-              </w:rPr>
-              <w:t>12</w:t>
-            </w:r>
-            <w:r>
-              <w:rPr>
-                <w:noProof/>
-                <w:webHidden/>
-              </w:rPr>
-              <w:fldChar w:fldCharType="end"/>
-            </w:r>
-          </w:hyperlink>
-        </w:p>
-        <w:p>
-          <w:pPr>
-            <w:pStyle w:val="TOC3"/>
-            <w:tabs>
-              <w:tab w:val="left" w:pos="1320"/>
-              <w:tab w:val="right" w:leader="dot" w:pos="9016"/>
-            </w:tabs>
-            <w:rPr>
-              <w:rFonts w:eastAsiaTheme="minorEastAsia"/>
-              <w:noProof/>
-              <w:lang w:eastAsia="en-GB"/>
-            </w:rPr>
-          </w:pPr>
-          <w:hyperlink w:anchor="_Toc127470600" w:history="1">
-            <w:r>
-              <w:rPr>
-                <w:rStyle w:val="Hyperlink"/>
-                <w:noProof/>
-                <w:lang w:val="en-US"/>
-              </w:rPr>
-              <w:t>4.2.1.</w:t>
-            </w:r>
-            <w:r>
-              <w:rPr>
-                <w:rFonts w:eastAsiaTheme="minorEastAsia"/>
-                <w:noProof/>
-                <w:lang w:eastAsia="en-GB"/>
-              </w:rPr>
-              <w:tab/>
-            </w:r>
-            <w:r>
-              <w:rPr>
-                <w:rStyle w:val="Hyperlink"/>
-                <w:noProof/>
-                <w:lang w:val="en-US"/>
-              </w:rPr>
-              <w:t>View Brain Model</w:t>
-            </w:r>
-            <w:r>
-              <w:rPr>
-                <w:noProof/>
-                <w:webHidden/>
-              </w:rPr>
-              <w:tab/>
-            </w:r>
-            <w:r>
-              <w:rPr>
-                <w:noProof/>
-                <w:webHidden/>
-              </w:rPr>
-              <w:fldChar w:fldCharType="begin"/>
-            </w:r>
-            <w:r>
-              <w:rPr>
-                <w:noProof/>
-                <w:webHidden/>
-              </w:rPr>
-              <w:instrText xml:space="preserve"> PAGEREF _Toc127470600 \h </w:instrText>
-            </w:r>
-            <w:r>
-              <w:rPr>
-                <w:noProof/>
-                <w:webHidden/>
-              </w:rPr>
-            </w:r>
-            <w:r>
-              <w:rPr>
-                <w:noProof/>
-                <w:webHidden/>
-              </w:rPr>
-              <w:fldChar w:fldCharType="separate"/>
-            </w:r>
-            <w:r>
-              <w:rPr>
-                <w:noProof/>
-                <w:webHidden/>
-              </w:rPr>
-              <w:t>12</w:t>
-            </w:r>
-            <w:r>
-              <w:rPr>
-                <w:noProof/>
-                <w:webHidden/>
-              </w:rPr>
-              <w:fldChar w:fldCharType="end"/>
-            </w:r>
-          </w:hyperlink>
-        </w:p>
-        <w:p>
-          <w:pPr>
-            <w:pStyle w:val="TOC3"/>
-            <w:tabs>
-              <w:tab w:val="left" w:pos="1320"/>
-              <w:tab w:val="right" w:leader="dot" w:pos="9016"/>
-            </w:tabs>
-            <w:rPr>
-              <w:rFonts w:eastAsiaTheme="minorEastAsia"/>
-              <w:noProof/>
-              <w:lang w:eastAsia="en-GB"/>
-            </w:rPr>
-          </w:pPr>
-          <w:hyperlink w:anchor="_Toc127470601" w:history="1">
-            <w:r>
-              <w:rPr>
-                <w:rStyle w:val="Hyperlink"/>
-                <w:noProof/>
-                <w:lang w:val="en-US"/>
-              </w:rPr>
-              <w:t>4.2.2.</w:t>
-            </w:r>
-            <w:r>
-              <w:rPr>
-                <w:rFonts w:eastAsiaTheme="minorEastAsia"/>
-                <w:noProof/>
-                <w:lang w:eastAsia="en-GB"/>
-              </w:rPr>
-              <w:tab/>
-            </w:r>
-            <w:r>
-              <w:rPr>
-                <w:rStyle w:val="Hyperlink"/>
-                <w:noProof/>
-                <w:lang w:val="en-US"/>
-              </w:rPr>
-              <w:t>View Brain Information</w:t>
-            </w:r>
-            <w:r>
-              <w:rPr>
-                <w:noProof/>
-                <w:webHidden/>
-              </w:rPr>
-              <w:tab/>
-            </w:r>
-            <w:r>
-              <w:rPr>
-                <w:noProof/>
-                <w:webHidden/>
-              </w:rPr>
-              <w:fldChar w:fldCharType="begin"/>
-            </w:r>
-            <w:r>
-              <w:rPr>
-                <w:noProof/>
-                <w:webHidden/>
-              </w:rPr>
-              <w:instrText xml:space="preserve"> PAGEREF _Toc127470601 \h </w:instrText>
-            </w:r>
-            <w:r>
-              <w:rPr>
-                <w:noProof/>
-                <w:webHidden/>
-              </w:rPr>
-            </w:r>
-            <w:r>
-              <w:rPr>
-                <w:noProof/>
-                <w:webHidden/>
-              </w:rPr>
-              <w:fldChar w:fldCharType="separate"/>
-            </w:r>
-            <w:r>
-              <w:rPr>
-                <w:noProof/>
-                <w:webHidden/>
-              </w:rPr>
-              <w:t>13</w:t>
-            </w:r>
-            <w:r>
-              <w:rPr>
-                <w:noProof/>
-                <w:webHidden/>
-              </w:rPr>
-              <w:fldChar w:fldCharType="end"/>
-            </w:r>
-          </w:hyperlink>
-        </w:p>
-        <w:p>
-          <w:pPr>
-            <w:pStyle w:val="TOC3"/>
-            <w:tabs>
-              <w:tab w:val="left" w:pos="1320"/>
-              <w:tab w:val="right" w:leader="dot" w:pos="9016"/>
-            </w:tabs>
-            <w:rPr>
-              <w:rFonts w:eastAsiaTheme="minorEastAsia"/>
-              <w:noProof/>
-              <w:lang w:eastAsia="en-GB"/>
-            </w:rPr>
-          </w:pPr>
-          <w:hyperlink w:anchor="_Toc127470602" w:history="1">
-            <w:r>
-              <w:rPr>
-                <w:rStyle w:val="Hyperlink"/>
-                <w:noProof/>
-                <w:lang w:val="en-US"/>
-              </w:rPr>
-              <w:t>4.2.3.</w:t>
-            </w:r>
-            <w:r>
-              <w:rPr>
-                <w:rFonts w:eastAsiaTheme="minorEastAsia"/>
-                <w:noProof/>
-                <w:lang w:eastAsia="en-GB"/>
-              </w:rPr>
-              <w:tab/>
-            </w:r>
-            <w:r>
-              <w:rPr>
-                <w:rStyle w:val="Hyperlink"/>
-                <w:noProof/>
-                <w:lang w:val="en-US"/>
-              </w:rPr>
-              <w:t>Take Quiz/Assessment</w:t>
-            </w:r>
-            <w:r>
-              <w:rPr>
-                <w:noProof/>
-                <w:webHidden/>
-              </w:rPr>
-              <w:tab/>
-            </w:r>
-            <w:r>
-              <w:rPr>
-                <w:noProof/>
-                <w:webHidden/>
-              </w:rPr>
-              <w:fldChar w:fldCharType="begin"/>
-            </w:r>
-            <w:r>
-              <w:rPr>
-                <w:noProof/>
-                <w:webHidden/>
-              </w:rPr>
-              <w:instrText xml:space="preserve"> PAGEREF _Toc127470602 \h </w:instrText>
-            </w:r>
-            <w:r>
-              <w:rPr>
-                <w:noProof/>
-                <w:webHidden/>
-              </w:rPr>
-            </w:r>
-            <w:r>
-              <w:rPr>
-                <w:noProof/>
-                <w:webHidden/>
-              </w:rPr>
-              <w:fldChar w:fldCharType="separate"/>
-            </w:r>
-            <w:r>
-              <w:rPr>
-                <w:noProof/>
-                <w:webHidden/>
-              </w:rPr>
-              <w:t>13</w:t>
-            </w:r>
-            <w:r>
-              <w:rPr>
-                <w:noProof/>
-                <w:webHidden/>
-              </w:rPr>
-              <w:fldChar w:fldCharType="end"/>
-            </w:r>
-          </w:hyperlink>
-        </w:p>
-        <w:p>
-          <w:pPr>
-            <w:pStyle w:val="TOC1"/>
-            <w:tabs>
-              <w:tab w:val="left" w:pos="440"/>
-              <w:tab w:val="right" w:leader="dot" w:pos="9016"/>
-            </w:tabs>
-            <w:rPr>
-              <w:rFonts w:eastAsiaTheme="minorEastAsia"/>
-              <w:noProof/>
-              <w:lang w:eastAsia="en-GB"/>
-            </w:rPr>
-          </w:pPr>
-          <w:hyperlink w:anchor="_Toc127470603" w:history="1">
-            <w:r>
-              <w:rPr>
-                <w:rStyle w:val="Hyperlink"/>
-                <w:noProof/>
-                <w:lang w:val="en-US"/>
-              </w:rPr>
-              <w:t>5.</w:t>
-            </w:r>
-            <w:r>
-              <w:rPr>
-                <w:rFonts w:eastAsiaTheme="minorEastAsia"/>
-                <w:noProof/>
-                <w:lang w:eastAsia="en-GB"/>
-              </w:rPr>
-              <w:tab/>
-            </w:r>
-            <w:r>
-              <w:rPr>
-                <w:rStyle w:val="Hyperlink"/>
-                <w:noProof/>
-                <w:lang w:val="en-US"/>
-              </w:rPr>
-              <w:t>Non-Functional Requirements</w:t>
-            </w:r>
-            <w:r>
-              <w:rPr>
-                <w:noProof/>
-                <w:webHidden/>
-              </w:rPr>
-              <w:tab/>
-            </w:r>
-            <w:r>
-              <w:rPr>
-                <w:noProof/>
-                <w:webHidden/>
-              </w:rPr>
-              <w:fldChar w:fldCharType="begin"/>
-            </w:r>
-            <w:r>
-              <w:rPr>
-                <w:noProof/>
-                <w:webHidden/>
-              </w:rPr>
-              <w:instrText xml:space="preserve"> PAGEREF _Toc127470603 \h </w:instrText>
-            </w:r>
-            <w:r>
-              <w:rPr>
-                <w:noProof/>
-                <w:webHidden/>
-              </w:rPr>
-            </w:r>
-            <w:r>
-              <w:rPr>
-                <w:noProof/>
-                <w:webHidden/>
-              </w:rPr>
-              <w:fldChar w:fldCharType="separate"/>
-            </w:r>
-            <w:r>
-              <w:rPr>
-                <w:noProof/>
-                <w:webHidden/>
-              </w:rPr>
-              <w:t>14</w:t>
-            </w:r>
-            <w:r>
-              <w:rPr>
-                <w:noProof/>
-                <w:webHidden/>
-              </w:rPr>
-              <w:fldChar w:fldCharType="end"/>
-            </w:r>
-          </w:hyperlink>
-        </w:p>
-        <w:p>
-          <w:pPr>
-            <w:pStyle w:val="TOC2"/>
-            <w:tabs>
-              <w:tab w:val="left" w:pos="880"/>
-              <w:tab w:val="right" w:leader="dot" w:pos="9016"/>
-            </w:tabs>
-            <w:rPr>
-              <w:rFonts w:eastAsiaTheme="minorEastAsia"/>
-              <w:noProof/>
-              <w:lang w:eastAsia="en-GB"/>
-            </w:rPr>
-          </w:pPr>
-          <w:hyperlink w:anchor="_Toc127470604" w:history="1">
-            <w:r>
-              <w:rPr>
-                <w:rStyle w:val="Hyperlink"/>
-                <w:noProof/>
-                <w:lang w:val="en-US"/>
-              </w:rPr>
-              <w:t>5.1.</w:t>
-            </w:r>
-            <w:r>
-              <w:rPr>
-                <w:rFonts w:eastAsiaTheme="minorEastAsia"/>
-                <w:noProof/>
-                <w:lang w:eastAsia="en-GB"/>
-              </w:rPr>
-              <w:tab/>
-            </w:r>
-            <w:r>
-              <w:rPr>
-                <w:rStyle w:val="Hyperlink"/>
-                <w:noProof/>
-                <w:lang w:val="en-US"/>
-              </w:rPr>
-              <w:t>Performance Requirements</w:t>
-            </w:r>
-            <w:r>
-              <w:rPr>
-                <w:noProof/>
-                <w:webHidden/>
-              </w:rPr>
-              <w:tab/>
-            </w:r>
-            <w:r>
-              <w:rPr>
-                <w:noProof/>
-                <w:webHidden/>
-              </w:rPr>
-              <w:fldChar w:fldCharType="begin"/>
-            </w:r>
-            <w:r>
-              <w:rPr>
-                <w:noProof/>
-                <w:webHidden/>
-              </w:rPr>
-              <w:instrText xml:space="preserve"> PAGEREF _Toc127470604 \h </w:instrText>
-            </w:r>
-            <w:r>
-              <w:rPr>
-                <w:noProof/>
-                <w:webHidden/>
-              </w:rPr>
-            </w:r>
-            <w:r>
-              <w:rPr>
-                <w:noProof/>
-                <w:webHidden/>
-              </w:rPr>
-              <w:fldChar w:fldCharType="separate"/>
-            </w:r>
-            <w:r>
-              <w:rPr>
-                <w:noProof/>
-                <w:webHidden/>
-              </w:rPr>
-              <w:t>14</w:t>
-            </w:r>
-            <w:r>
-              <w:rPr>
-                <w:noProof/>
-                <w:webHidden/>
-              </w:rPr>
-              <w:fldChar w:fldCharType="end"/>
-            </w:r>
-          </w:hyperlink>
-        </w:p>
-        <w:p>
-          <w:pPr>
-            <w:pStyle w:val="TOC2"/>
-            <w:tabs>
-              <w:tab w:val="left" w:pos="880"/>
-              <w:tab w:val="right" w:leader="dot" w:pos="9016"/>
-            </w:tabs>
-            <w:rPr>
-              <w:rFonts w:eastAsiaTheme="minorEastAsia"/>
-              <w:noProof/>
-              <w:lang w:eastAsia="en-GB"/>
-            </w:rPr>
-          </w:pPr>
-          <w:hyperlink w:anchor="_Toc127470605" w:history="1">
-            <w:r>
-              <w:rPr>
-                <w:rStyle w:val="Hyperlink"/>
-                <w:noProof/>
-                <w:lang w:val="en-US"/>
-              </w:rPr>
-              <w:t>5.2.</w:t>
-            </w:r>
-            <w:r>
-              <w:rPr>
-                <w:rFonts w:eastAsiaTheme="minorEastAsia"/>
-                <w:noProof/>
-                <w:lang w:eastAsia="en-GB"/>
-              </w:rPr>
-              <w:tab/>
-            </w:r>
-            <w:r>
-              <w:rPr>
-                <w:rStyle w:val="Hyperlink"/>
-                <w:noProof/>
-                <w:lang w:val="en-US"/>
-              </w:rPr>
-              <w:t>Reliability Requirements</w:t>
-            </w:r>
-            <w:r>
-              <w:rPr>
-                <w:noProof/>
-                <w:webHidden/>
-              </w:rPr>
-              <w:tab/>
-            </w:r>
-            <w:r>
-              <w:rPr>
-                <w:noProof/>
-                <w:webHidden/>
-              </w:rPr>
-              <w:fldChar w:fldCharType="begin"/>
-            </w:r>
-            <w:r>
-              <w:rPr>
-                <w:noProof/>
-                <w:webHidden/>
-              </w:rPr>
-              <w:instrText xml:space="preserve"> PAGEREF _Toc127470605 \h </w:instrText>
-            </w:r>
-            <w:r>
-              <w:rPr>
-                <w:noProof/>
-                <w:webHidden/>
-              </w:rPr>
-            </w:r>
-            <w:r>
-              <w:rPr>
-                <w:noProof/>
-                <w:webHidden/>
-              </w:rPr>
-              <w:fldChar w:fldCharType="separate"/>
-            </w:r>
-            <w:r>
-              <w:rPr>
-                <w:noProof/>
-                <w:webHidden/>
-              </w:rPr>
-              <w:t>14</w:t>
-            </w:r>
-            <w:r>
-              <w:rPr>
-                <w:noProof/>
-                <w:webHidden/>
-              </w:rPr>
-              <w:fldChar w:fldCharType="end"/>
-            </w:r>
-          </w:hyperlink>
-        </w:p>
-        <w:p>
-          <w:pPr>
-            <w:pStyle w:val="TOC2"/>
-            <w:tabs>
-              <w:tab w:val="left" w:pos="880"/>
-              <w:tab w:val="right" w:leader="dot" w:pos="9016"/>
-            </w:tabs>
-            <w:rPr>
-              <w:rFonts w:eastAsiaTheme="minorEastAsia"/>
-              <w:noProof/>
-              <w:lang w:eastAsia="en-GB"/>
-            </w:rPr>
-          </w:pPr>
-          <w:hyperlink w:anchor="_Toc127470606" w:history="1">
-            <w:r>
-              <w:rPr>
-                <w:rStyle w:val="Hyperlink"/>
-                <w:noProof/>
-                <w:lang w:val="en-US"/>
-              </w:rPr>
-              <w:t>5.3.</w:t>
-            </w:r>
-            <w:r>
-              <w:rPr>
-                <w:rFonts w:eastAsiaTheme="minorEastAsia"/>
-                <w:noProof/>
-                <w:lang w:eastAsia="en-GB"/>
-              </w:rPr>
-              <w:tab/>
-            </w:r>
-            <w:r>
-              <w:rPr>
-                <w:rStyle w:val="Hyperlink"/>
-                <w:noProof/>
-                <w:lang w:val="en-US"/>
-              </w:rPr>
-              <w:t>Security Requirements</w:t>
-            </w:r>
-            <w:r>
-              <w:rPr>
-                <w:noProof/>
-                <w:webHidden/>
-              </w:rPr>
-              <w:tab/>
-            </w:r>
-            <w:r>
-              <w:rPr>
-                <w:noProof/>
-                <w:webHidden/>
-              </w:rPr>
-              <w:fldChar w:fldCharType="begin"/>
-            </w:r>
-            <w:r>
-              <w:rPr>
-                <w:noProof/>
-                <w:webHidden/>
-              </w:rPr>
-              <w:instrText xml:space="preserve"> PAGEREF _Toc127470606 \h </w:instrText>
-            </w:r>
-            <w:r>
-              <w:rPr>
-                <w:noProof/>
-                <w:webHidden/>
-              </w:rPr>
-            </w:r>
-            <w:r>
-              <w:rPr>
-                <w:noProof/>
-                <w:webHidden/>
-              </w:rPr>
-              <w:fldChar w:fldCharType="separate"/>
-            </w:r>
-            <w:r>
-              <w:rPr>
-                <w:noProof/>
-                <w:webHidden/>
-              </w:rPr>
-              <w:t>14</w:t>
-            </w:r>
-            <w:r>
-              <w:rPr>
-                <w:noProof/>
-                <w:webHidden/>
-              </w:rPr>
-              <w:fldChar w:fldCharType="end"/>
-            </w:r>
-          </w:hyperlink>
-        </w:p>
-        <w:p>
-          <w:pPr>
-            <w:pStyle w:val="TOC2"/>
-            <w:tabs>
-              <w:tab w:val="left" w:pos="880"/>
-              <w:tab w:val="right" w:leader="dot" w:pos="9016"/>
-            </w:tabs>
-            <w:rPr>
-              <w:rFonts w:eastAsiaTheme="minorEastAsia"/>
-              <w:noProof/>
-              <w:lang w:eastAsia="en-GB"/>
-            </w:rPr>
-          </w:pPr>
-          <w:hyperlink w:anchor="_Toc127470607" w:history="1">
-            <w:r>
-              <w:rPr>
-                <w:rStyle w:val="Hyperlink"/>
-                <w:noProof/>
-                <w:lang w:val="en-US"/>
-              </w:rPr>
-              <w:t>5.4.</w:t>
-            </w:r>
-            <w:r>
-              <w:rPr>
-                <w:rFonts w:eastAsiaTheme="minorEastAsia"/>
-                <w:noProof/>
-                <w:lang w:eastAsia="en-GB"/>
-              </w:rPr>
-              <w:tab/>
-            </w:r>
-            <w:r>
-              <w:rPr>
-                <w:rStyle w:val="Hyperlink"/>
-                <w:noProof/>
-                <w:lang w:val="en-US"/>
-              </w:rPr>
-              <w:t>User Documentation</w:t>
-            </w:r>
-            <w:r>
-              <w:rPr>
-                <w:noProof/>
-                <w:webHidden/>
-              </w:rPr>
-              <w:tab/>
-            </w:r>
-            <w:r>
-              <w:rPr>
-                <w:noProof/>
-                <w:webHidden/>
-              </w:rPr>
-              <w:fldChar w:fldCharType="begin"/>
-            </w:r>
-            <w:r>
-              <w:rPr>
-                <w:noProof/>
-                <w:webHidden/>
-              </w:rPr>
-              <w:instrText xml:space="preserve"> PAGEREF _Toc127470607 \h </w:instrText>
-            </w:r>
-            <w:r>
-              <w:rPr>
-                <w:noProof/>
-                <w:webHidden/>
-              </w:rPr>
-            </w:r>
-            <w:r>
-              <w:rPr>
-                <w:noProof/>
-                <w:webHidden/>
-              </w:rPr>
-              <w:fldChar w:fldCharType="separate"/>
-            </w:r>
-            <w:r>
-              <w:rPr>
-                <w:noProof/>
-                <w:webHidden/>
-              </w:rPr>
-              <w:t>14</w:t>
-            </w:r>
-            <w:r>
-              <w:rPr>
-                <w:noProof/>
-                <w:webHidden/>
-              </w:rPr>
-              <w:fldChar w:fldCharType="end"/>
-            </w:r>
-          </w:hyperlink>
-        </w:p>
-        <w:p>
-          <w:pPr>
-            <w:pStyle w:val="TOC1"/>
-            <w:tabs>
-              <w:tab w:val="left" w:pos="440"/>
-              <w:tab w:val="right" w:leader="dot" w:pos="9016"/>
-            </w:tabs>
-            <w:rPr>
-              <w:rFonts w:eastAsiaTheme="minorEastAsia"/>
-              <w:noProof/>
-              <w:lang w:eastAsia="en-GB"/>
-            </w:rPr>
-          </w:pPr>
-          <w:hyperlink w:anchor="_Toc127470608" w:history="1">
-            <w:r>
-              <w:rPr>
-                <w:rStyle w:val="Hyperlink"/>
-                <w:noProof/>
-                <w:lang w:val="en-US"/>
-              </w:rPr>
-              <w:t>6.</w:t>
-            </w:r>
-            <w:r>
-              <w:rPr>
-                <w:rFonts w:eastAsiaTheme="minorEastAsia"/>
-                <w:noProof/>
-                <w:lang w:eastAsia="en-GB"/>
-              </w:rPr>
-              <w:tab/>
-            </w:r>
-            <w:r>
-              <w:rPr>
-                <w:rStyle w:val="Hyperlink"/>
-                <w:noProof/>
-                <w:lang w:val="en-US"/>
-              </w:rPr>
-              <w:t>Conclusion</w:t>
-            </w:r>
-            <w:r>
-              <w:rPr>
-                <w:noProof/>
-                <w:webHidden/>
-              </w:rPr>
-              <w:tab/>
-            </w:r>
-            <w:r>
-              <w:rPr>
-                <w:noProof/>
-                <w:webHidden/>
-              </w:rPr>
-              <w:fldChar w:fldCharType="begin"/>
-            </w:r>
-            <w:r>
-              <w:rPr>
-                <w:noProof/>
-                <w:webHidden/>
-              </w:rPr>
-              <w:instrText xml:space="preserve"> PAGEREF _Toc127470608 \h </w:instrText>
+              <w:instrText xml:space="preserve"> PAGEREF _Toc127526239 \h </w:instrText>
             </w:r>
             <w:r>
               <w:rPr>
@@ -5045,7 +5037,7 @@
           <w:lang w:val="en-US"/>
         </w:rPr>
       </w:pPr>
-      <w:bookmarkStart w:id="0" w:name="_Toc127470579"/>
+      <w:bookmarkStart w:id="1" w:name="_Toc127526211"/>
       <w:r>
         <w:rPr>
           <w:lang w:val="en-US"/>
@@ -5053,7 +5045,7 @@
         <w:lastRenderedPageBreak/>
         <w:t>Introduction</w:t>
       </w:r>
-      <w:bookmarkEnd w:id="0"/>
+      <w:bookmarkEnd w:id="1"/>
     </w:p>
     <w:p>
       <w:pPr>
@@ -5066,14 +5058,14 @@
           <w:lang w:val="en-US"/>
         </w:rPr>
       </w:pPr>
-      <w:bookmarkStart w:id="1" w:name="_Toc127470581"/>
+      <w:bookmarkStart w:id="2" w:name="_Toc127526212"/>
       <w:r>
         <w:rPr>
           <w:lang w:val="en-US"/>
         </w:rPr>
         <w:t>Purpose of Document</w:t>
       </w:r>
-      <w:bookmarkEnd w:id="1"/>
+      <w:bookmarkEnd w:id="2"/>
     </w:p>
     <w:p>
       <w:pPr>
@@ -5193,14 +5185,14 @@
           <w:lang w:val="en-US"/>
         </w:rPr>
       </w:pPr>
-      <w:bookmarkStart w:id="2" w:name="_Toc127470582"/>
+      <w:bookmarkStart w:id="3" w:name="_Toc127526213"/>
       <w:r>
         <w:rPr>
           <w:lang w:val="en-US"/>
         </w:rPr>
         <w:t>Intended Audience</w:t>
       </w:r>
-      <w:bookmarkEnd w:id="2"/>
+      <w:bookmarkEnd w:id="3"/>
     </w:p>
     <w:p>
       <w:pPr>
@@ -5232,14 +5224,14 @@
           <w:lang w:val="en-US"/>
         </w:rPr>
       </w:pPr>
-      <w:bookmarkStart w:id="3" w:name="_Toc127470583"/>
+      <w:bookmarkStart w:id="4" w:name="_Toc127526214"/>
       <w:r>
         <w:rPr>
           <w:lang w:val="en-US"/>
         </w:rPr>
         <w:t>Document Convention</w:t>
       </w:r>
-      <w:bookmarkEnd w:id="3"/>
+      <w:bookmarkEnd w:id="4"/>
     </w:p>
     <w:p>
       <w:pPr>
@@ -5272,14 +5264,14 @@
           <w:lang w:val="en-US"/>
         </w:rPr>
       </w:pPr>
-      <w:bookmarkStart w:id="4" w:name="_Toc127470584"/>
+      <w:bookmarkStart w:id="5" w:name="_Toc127526215"/>
       <w:r>
         <w:rPr>
           <w:lang w:val="en-US"/>
         </w:rPr>
         <w:t>Project Scope</w:t>
       </w:r>
-      <w:bookmarkEnd w:id="4"/>
+      <w:bookmarkEnd w:id="5"/>
     </w:p>
     <w:p>
       <w:pPr>
@@ -5415,14 +5407,14 @@
           <w:lang w:val="en-US"/>
         </w:rPr>
       </w:pPr>
-      <w:bookmarkStart w:id="5" w:name="_Toc127470585"/>
+      <w:bookmarkStart w:id="6" w:name="_Toc127526216"/>
       <w:r>
         <w:rPr>
           <w:lang w:val="en-US"/>
         </w:rPr>
         <w:t>Not in Scope</w:t>
       </w:r>
-      <w:bookmarkEnd w:id="5"/>
+      <w:bookmarkEnd w:id="6"/>
     </w:p>
     <w:p>
       <w:pPr>
@@ -5754,14 +5746,14 @@
           <w:lang w:val="en-US"/>
         </w:rPr>
       </w:pPr>
-      <w:bookmarkStart w:id="6" w:name="_Toc127470586"/>
+      <w:bookmarkStart w:id="7" w:name="_Toc127526217"/>
       <w:r>
         <w:rPr>
           <w:lang w:val="en-US"/>
         </w:rPr>
         <w:t>Overall System Description</w:t>
       </w:r>
-      <w:bookmarkEnd w:id="6"/>
+      <w:bookmarkEnd w:id="7"/>
     </w:p>
     <w:p>
       <w:pPr>
@@ -5774,14 +5766,14 @@
           <w:lang w:val="en-US"/>
         </w:rPr>
       </w:pPr>
-      <w:bookmarkStart w:id="7" w:name="_Toc127470587"/>
+      <w:bookmarkStart w:id="8" w:name="_Toc127526218"/>
       <w:r>
         <w:rPr>
           <w:lang w:val="en-US"/>
         </w:rPr>
         <w:t>Project Background</w:t>
       </w:r>
-      <w:bookmarkEnd w:id="7"/>
+      <w:bookmarkEnd w:id="8"/>
     </w:p>
     <w:p>
       <w:pPr>
@@ -5804,14 +5796,14 @@
           <w:lang w:val="en-US"/>
         </w:rPr>
       </w:pPr>
-      <w:bookmarkStart w:id="8" w:name="_Toc127470588"/>
+      <w:bookmarkStart w:id="9" w:name="_Toc127526219"/>
       <w:r>
         <w:rPr>
           <w:lang w:val="en-US"/>
         </w:rPr>
         <w:t>Project Objectives</w:t>
       </w:r>
-      <w:bookmarkEnd w:id="8"/>
+      <w:bookmarkEnd w:id="9"/>
     </w:p>
     <w:p>
       <w:pPr>
@@ -5854,7 +5846,124 @@
           <w:szCs w:val="24"/>
           <w:lang w:eastAsia="en-GB"/>
         </w:rPr>
-        <w:t>To create a unique and interactive way of learning about the human brain through the use of 3D models.</w:t>
+        <w:t xml:space="preserve">To </w:t>
+      </w:r>
+      <w:r>
+        <w:rPr>
+          <w:rFonts w:ascii="Times New Roman" w:eastAsia="Times New Roman" w:hAnsi="Times New Roman" w:cs="Times New Roman"/>
+          <w:sz w:val="24"/>
+          <w:szCs w:val="24"/>
+          <w:lang w:eastAsia="en-GB"/>
+        </w:rPr>
+        <w:t xml:space="preserve">design and </w:t>
+      </w:r>
+      <w:r>
+        <w:rPr>
+          <w:rFonts w:ascii="Times New Roman" w:eastAsia="Times New Roman" w:hAnsi="Times New Roman" w:cs="Times New Roman"/>
+          <w:sz w:val="24"/>
+          <w:szCs w:val="24"/>
+          <w:lang w:eastAsia="en-GB"/>
+        </w:rPr>
+        <w:t>develop</w:t>
+      </w:r>
+      <w:r>
+        <w:rPr>
+          <w:rFonts w:ascii="Times New Roman" w:eastAsia="Times New Roman" w:hAnsi="Times New Roman" w:cs="Times New Roman"/>
+          <w:sz w:val="24"/>
+          <w:szCs w:val="24"/>
+          <w:lang w:eastAsia="en-GB"/>
+        </w:rPr>
+        <w:t xml:space="preserve"> a</w:t>
+      </w:r>
+      <w:r>
+        <w:rPr>
+          <w:rFonts w:ascii="Times New Roman" w:eastAsia="Times New Roman" w:hAnsi="Times New Roman" w:cs="Times New Roman"/>
+          <w:sz w:val="24"/>
+          <w:szCs w:val="24"/>
+          <w:lang w:eastAsia="en-GB"/>
+        </w:rPr>
+        <w:t>n</w:t>
+      </w:r>
+      <w:r>
+        <w:rPr>
+          <w:rFonts w:ascii="Times New Roman" w:eastAsia="Times New Roman" w:hAnsi="Times New Roman" w:cs="Times New Roman"/>
+          <w:sz w:val="24"/>
+          <w:szCs w:val="24"/>
+          <w:lang w:eastAsia="en-GB"/>
+        </w:rPr>
+        <w:t xml:space="preserve"> </w:t>
+      </w:r>
+      <w:r>
+        <w:rPr>
+          <w:rFonts w:ascii="Times New Roman" w:eastAsia="Times New Roman" w:hAnsi="Times New Roman" w:cs="Times New Roman"/>
+          <w:sz w:val="24"/>
+          <w:szCs w:val="24"/>
+          <w:lang w:eastAsia="en-GB"/>
+        </w:rPr>
+        <w:t xml:space="preserve">interactive </w:t>
+      </w:r>
+      <w:r>
+        <w:rPr>
+          <w:rFonts w:ascii="Times New Roman" w:eastAsia="Times New Roman" w:hAnsi="Times New Roman" w:cs="Times New Roman"/>
+          <w:sz w:val="24"/>
+          <w:szCs w:val="24"/>
+          <w:lang w:eastAsia="en-GB"/>
+        </w:rPr>
+        <w:t>User Interface t</w:t>
+      </w:r>
+      <w:r>
+        <w:rPr>
+          <w:rFonts w:ascii="Times New Roman" w:eastAsia="Times New Roman" w:hAnsi="Times New Roman" w:cs="Times New Roman"/>
+          <w:sz w:val="24"/>
+          <w:szCs w:val="24"/>
+          <w:lang w:eastAsia="en-GB"/>
+        </w:rPr>
+        <w:t xml:space="preserve">o </w:t>
+      </w:r>
+      <w:r>
+        <w:rPr>
+          <w:rFonts w:ascii="Times New Roman" w:eastAsia="Times New Roman" w:hAnsi="Times New Roman" w:cs="Times New Roman"/>
+          <w:sz w:val="24"/>
+          <w:szCs w:val="24"/>
+          <w:lang w:eastAsia="en-GB"/>
+        </w:rPr>
+        <w:t>learn about the</w:t>
+      </w:r>
+      <w:r>
+        <w:rPr>
+          <w:rFonts w:ascii="Times New Roman" w:eastAsia="Times New Roman" w:hAnsi="Times New Roman" w:cs="Times New Roman"/>
+          <w:sz w:val="24"/>
+          <w:szCs w:val="24"/>
+          <w:lang w:eastAsia="en-GB"/>
+        </w:rPr>
+        <w:t xml:space="preserve"> </w:t>
+      </w:r>
+      <w:r>
+        <w:rPr>
+          <w:rFonts w:ascii="Times New Roman" w:eastAsia="Times New Roman" w:hAnsi="Times New Roman" w:cs="Times New Roman"/>
+          <w:sz w:val="24"/>
+          <w:szCs w:val="24"/>
+          <w:lang w:eastAsia="en-GB"/>
+        </w:rPr>
+        <w:t xml:space="preserve">human brain </w:t>
+      </w:r>
+      <w:r>
+        <w:rPr>
+          <w:rFonts w:ascii="Times New Roman" w:eastAsia="Times New Roman" w:hAnsi="Times New Roman" w:cs="Times New Roman"/>
+          <w:sz w:val="24"/>
+          <w:szCs w:val="24"/>
+          <w:lang w:eastAsia="en-GB"/>
+        </w:rPr>
+        <w:t xml:space="preserve">using </w:t>
+      </w:r>
+      <w:r>
+        <w:rPr>
+          <w:rFonts w:ascii="Times New Roman" w:eastAsia="Times New Roman" w:hAnsi="Times New Roman" w:cs="Times New Roman"/>
+          <w:sz w:val="24"/>
+          <w:szCs w:val="24"/>
+          <w:lang w:eastAsia="en-GB"/>
+        </w:rPr>
+        <w:t>3D models.</w:t>
       </w:r>
     </w:p>
     <w:p>
@@ -5879,7 +5988,7 @@
           <w:szCs w:val="24"/>
           <w:lang w:eastAsia="en-GB"/>
         </w:rPr>
-        <w:t>To provide an engaging and effective learning experience for students, educators, and anyone interested in learning about the human brain.</w:t>
+        <w:t>To utilize the Unity 3D platform to create high-quality 3D models and develop an intuitive user interface.</w:t>
       </w:r>
     </w:p>
     <w:p>
@@ -5904,7 +6013,52 @@
           <w:szCs w:val="24"/>
           <w:lang w:eastAsia="en-GB"/>
         </w:rPr>
-        <w:t>To educate users about the different parts of the human brain and how they work.</w:t>
+        <w:t xml:space="preserve">To </w:t>
+      </w:r>
+      <w:r>
+        <w:rPr>
+          <w:rFonts w:ascii="Times New Roman" w:eastAsia="Times New Roman" w:hAnsi="Times New Roman" w:cs="Times New Roman"/>
+          <w:sz w:val="24"/>
+          <w:szCs w:val="24"/>
+          <w:lang w:eastAsia="en-GB"/>
+        </w:rPr>
+        <w:t>offer learning to u</w:t>
+      </w:r>
+      <w:r>
+        <w:rPr>
+          <w:rFonts w:ascii="Times New Roman" w:eastAsia="Times New Roman" w:hAnsi="Times New Roman" w:cs="Times New Roman"/>
+          <w:sz w:val="24"/>
+          <w:szCs w:val="24"/>
+          <w:lang w:eastAsia="en-GB"/>
+        </w:rPr>
+        <w:t xml:space="preserve">sers about the </w:t>
+      </w:r>
+      <w:r>
+        <w:rPr>
+          <w:rFonts w:ascii="Times New Roman" w:eastAsia="Times New Roman" w:hAnsi="Times New Roman" w:cs="Times New Roman"/>
+          <w:sz w:val="24"/>
+          <w:szCs w:val="24"/>
+          <w:lang w:eastAsia="en-GB"/>
+        </w:rPr>
+        <w:t xml:space="preserve">human brain and its </w:t>
+      </w:r>
+      <w:r>
+        <w:rPr>
+          <w:rFonts w:ascii="Times New Roman" w:eastAsia="Times New Roman" w:hAnsi="Times New Roman" w:cs="Times New Roman"/>
+          <w:sz w:val="24"/>
+          <w:szCs w:val="24"/>
+          <w:lang w:eastAsia="en-GB"/>
+        </w:rPr>
+        <w:t xml:space="preserve">different parts </w:t>
+      </w:r>
+      <w:r>
+        <w:rPr>
+          <w:rFonts w:ascii="Times New Roman" w:eastAsia="Times New Roman" w:hAnsi="Times New Roman" w:cs="Times New Roman"/>
+          <w:sz w:val="24"/>
+          <w:szCs w:val="24"/>
+          <w:lang w:eastAsia="en-GB"/>
+        </w:rPr>
+        <w:t>of the human brain and how they work.</w:t>
       </w:r>
     </w:p>
     <w:p>
@@ -5929,82 +6083,7 @@
           <w:szCs w:val="24"/>
           <w:lang w:eastAsia="en-GB"/>
         </w:rPr>
-        <w:t>To utilize the Unity 3D platform to create high-quality 3D models and develop an intuitive user interface.</w:t>
-      </w:r>
-    </w:p>
-    <w:p>
-      <w:pPr>
-        <w:numPr>
-          <w:ilvl w:val="0"/>
-          <w:numId w:val="3"/>
-        </w:numPr>
-        <w:spacing w:before="100" w:beforeAutospacing="1" w:after="100" w:afterAutospacing="1" w:line="240" w:lineRule="auto"/>
-        <w:jc w:val="both"/>
-        <w:rPr>
-          <w:rFonts w:ascii="Times New Roman" w:eastAsia="Times New Roman" w:hAnsi="Times New Roman" w:cs="Times New Roman"/>
-          <w:sz w:val="24"/>
-          <w:szCs w:val="24"/>
-          <w:lang w:eastAsia="en-GB"/>
-        </w:rPr>
-      </w:pPr>
-      <w:r>
-        <w:rPr>
-          <w:rFonts w:ascii="Times New Roman" w:eastAsia="Times New Roman" w:hAnsi="Times New Roman" w:cs="Times New Roman"/>
-          <w:sz w:val="24"/>
-          <w:szCs w:val="24"/>
-          <w:lang w:eastAsia="en-GB"/>
-        </w:rPr>
-        <w:t>To make the app accessible and easy to use for a wide range of audiences, regardless of their prior knowledge or experience.</w:t>
-      </w:r>
-    </w:p>
-    <w:p>
-      <w:pPr>
-        <w:numPr>
-          <w:ilvl w:val="0"/>
-          <w:numId w:val="3"/>
-        </w:numPr>
-        <w:spacing w:before="100" w:beforeAutospacing="1" w:after="100" w:afterAutospacing="1" w:line="240" w:lineRule="auto"/>
-        <w:jc w:val="both"/>
-        <w:rPr>
-          <w:rFonts w:ascii="Times New Roman" w:eastAsia="Times New Roman" w:hAnsi="Times New Roman" w:cs="Times New Roman"/>
-          <w:sz w:val="24"/>
-          <w:szCs w:val="24"/>
-          <w:lang w:eastAsia="en-GB"/>
-        </w:rPr>
-      </w:pPr>
-      <w:r>
-        <w:rPr>
-          <w:rFonts w:ascii="Times New Roman" w:eastAsia="Times New Roman" w:hAnsi="Times New Roman" w:cs="Times New Roman"/>
-          <w:sz w:val="24"/>
-          <w:szCs w:val="24"/>
-          <w:lang w:eastAsia="en-GB"/>
-        </w:rPr>
-        <w:t>To provide a seamless and user-friendly experience for the app's users, ensuring that the app is bug-free and performs optimally.</w:t>
-      </w:r>
-    </w:p>
-    <w:p>
-      <w:pPr>
-        <w:numPr>
-          <w:ilvl w:val="0"/>
-          <w:numId w:val="3"/>
-        </w:numPr>
-        <w:spacing w:before="100" w:beforeAutospacing="1" w:after="100" w:afterAutospacing="1" w:line="240" w:lineRule="auto"/>
-        <w:jc w:val="both"/>
-        <w:rPr>
-          <w:rFonts w:ascii="Times New Roman" w:eastAsia="Times New Roman" w:hAnsi="Times New Roman" w:cs="Times New Roman"/>
-          <w:sz w:val="24"/>
-          <w:szCs w:val="24"/>
-          <w:lang w:eastAsia="en-GB"/>
-        </w:rPr>
-      </w:pPr>
-      <w:r>
-        <w:rPr>
-          <w:rFonts w:ascii="Times New Roman" w:eastAsia="Times New Roman" w:hAnsi="Times New Roman" w:cs="Times New Roman"/>
-          <w:sz w:val="24"/>
-          <w:szCs w:val="24"/>
-          <w:lang w:eastAsia="en-GB"/>
-        </w:rPr>
-        <w:t>To ensure that the app is available for download from the Google Play Store and runs smoothly on Android devices.</w:t>
+        <w:t>To provide an engaging learning user experience to understand human brain for students, educators, and even anyone who is of his/hers interest.</w:t>
       </w:r>
     </w:p>
     <w:p>
@@ -6044,15 +6123,14 @@
           <w:lang w:val="en-US"/>
         </w:rPr>
       </w:pPr>
-      <w:bookmarkStart w:id="9" w:name="_Toc127470589"/>
+      <w:bookmarkStart w:id="10" w:name="_Toc127526220"/>
       <w:r>
         <w:rPr>
           <w:lang w:val="en-US"/>
         </w:rPr>
-        <w:lastRenderedPageBreak/>
         <w:t>Stakeholders</w:t>
       </w:r>
-      <w:bookmarkEnd w:id="9"/>
+      <w:bookmarkEnd w:id="10"/>
     </w:p>
     <w:p>
       <w:pPr>
@@ -6120,6 +6198,7 @@
           <w:szCs w:val="24"/>
           <w:lang w:eastAsia="en-GB"/>
         </w:rPr>
+        <w:lastRenderedPageBreak/>
         <w:t>Development Team: The development team will be responsible for designing, developing, and testing the app. They will benefit from the opportunity to develop their skills and gain experience in creating 3D applications.</w:t>
       </w:r>
     </w:p>
@@ -6260,14 +6339,14 @@
           <w:lang w:val="en-US"/>
         </w:rPr>
       </w:pPr>
-      <w:bookmarkStart w:id="10" w:name="_Toc127470590"/>
+      <w:bookmarkStart w:id="11" w:name="_Toc127526221"/>
       <w:r>
         <w:rPr>
           <w:lang w:val="en-US"/>
         </w:rPr>
         <w:t>Operating Environment</w:t>
       </w:r>
-      <w:bookmarkEnd w:id="10"/>
+      <w:bookmarkEnd w:id="11"/>
     </w:p>
     <w:p>
       <w:pPr>
@@ -6400,15 +6479,14 @@
           <w:lang w:val="en-US"/>
         </w:rPr>
       </w:pPr>
-      <w:bookmarkStart w:id="11" w:name="_Toc127470591"/>
+      <w:bookmarkStart w:id="12" w:name="_Toc127526222"/>
       <w:r>
         <w:rPr>
           <w:lang w:val="en-US"/>
         </w:rPr>
-        <w:lastRenderedPageBreak/>
         <w:t>System Constraints</w:t>
       </w:r>
-      <w:bookmarkEnd w:id="11"/>
+      <w:bookmarkEnd w:id="12"/>
     </w:p>
     <w:p>
       <w:pPr>
@@ -6476,6 +6554,7 @@
           <w:szCs w:val="24"/>
           <w:lang w:eastAsia="en-GB"/>
         </w:rPr>
+        <w:lastRenderedPageBreak/>
         <w:t>Performance Constraints: The application requires a quad-core processor to run smoothly, and may experience performance issues on older devices with lower-end processors.</w:t>
       </w:r>
     </w:p>
@@ -6566,14 +6645,14 @@
           <w:lang w:val="en-US"/>
         </w:rPr>
       </w:pPr>
-      <w:bookmarkStart w:id="12" w:name="_Toc127470592"/>
+      <w:bookmarkStart w:id="13" w:name="_Toc127526223"/>
       <w:r>
         <w:rPr>
           <w:lang w:val="en-US"/>
         </w:rPr>
         <w:t>Assumptions and Dependency</w:t>
       </w:r>
-      <w:bookmarkEnd w:id="12"/>
+      <w:bookmarkEnd w:id="13"/>
     </w:p>
     <w:p>
       <w:pPr>
@@ -6724,15 +6803,14 @@
           <w:lang w:val="en-US"/>
         </w:rPr>
       </w:pPr>
-      <w:bookmarkStart w:id="13" w:name="_Toc127470593"/>
+      <w:bookmarkStart w:id="14" w:name="_Toc127526224"/>
       <w:r>
         <w:rPr>
           <w:lang w:val="en-US"/>
         </w:rPr>
-        <w:lastRenderedPageBreak/>
         <w:t>External Interface Requirements</w:t>
       </w:r>
-      <w:bookmarkEnd w:id="13"/>
+      <w:bookmarkEnd w:id="14"/>
     </w:p>
     <w:p>
       <w:pPr>
@@ -6745,14 +6823,14 @@
           <w:lang w:val="en-US"/>
         </w:rPr>
       </w:pPr>
-      <w:bookmarkStart w:id="14" w:name="_Toc127470594"/>
+      <w:bookmarkStart w:id="15" w:name="_Toc127526225"/>
       <w:r>
         <w:rPr>
           <w:lang w:val="en-US"/>
         </w:rPr>
         <w:t>Hardware Interface</w:t>
       </w:r>
-      <w:bookmarkEnd w:id="14"/>
+      <w:bookmarkEnd w:id="15"/>
     </w:p>
     <w:p>
       <w:pPr>
@@ -6795,6 +6873,7 @@
           <w:szCs w:val="24"/>
           <w:lang w:eastAsia="en-GB"/>
         </w:rPr>
+        <w:lastRenderedPageBreak/>
         <w:t>Device requirements: The type of devices the application will run on, such as smartphones or tablets, with minimum operating system and screen resolution requirements.</w:t>
       </w:r>
     </w:p>
@@ -6928,14 +7007,14 @@
           <w:lang w:val="en-US"/>
         </w:rPr>
       </w:pPr>
-      <w:bookmarkStart w:id="15" w:name="_Toc127470595"/>
+      <w:bookmarkStart w:id="16" w:name="_Toc127526226"/>
       <w:r>
         <w:rPr>
           <w:lang w:val="en-US"/>
         </w:rPr>
         <w:t>Software Interface</w:t>
       </w:r>
-      <w:bookmarkEnd w:id="15"/>
+      <w:bookmarkEnd w:id="16"/>
     </w:p>
     <w:p>
       <w:pPr>
@@ -7061,14 +7140,14 @@
           <w:lang w:val="en-US"/>
         </w:rPr>
       </w:pPr>
-      <w:bookmarkStart w:id="16" w:name="_Toc127470596"/>
+      <w:bookmarkStart w:id="17" w:name="_Toc127526227"/>
       <w:r>
         <w:rPr>
           <w:lang w:val="en-US"/>
         </w:rPr>
         <w:t>Communication Interface</w:t>
       </w:r>
-      <w:bookmarkEnd w:id="16"/>
+      <w:bookmarkEnd w:id="17"/>
     </w:p>
     <w:p>
       <w:pPr>
@@ -7088,6 +7167,23 @@
           <w:szCs w:val="24"/>
         </w:rPr>
         <w:t>N/A</w:t>
+      </w:r>
+    </w:p>
+    <w:p>
+      <w:pPr>
+        <w:rPr>
+          <w:rFonts w:asciiTheme="majorHAnsi" w:eastAsiaTheme="majorEastAsia" w:hAnsiTheme="majorHAnsi" w:cstheme="majorBidi"/>
+          <w:color w:val="2E74B5" w:themeColor="accent1" w:themeShade="BF"/>
+          <w:sz w:val="32"/>
+          <w:szCs w:val="32"/>
+          <w:lang w:val="en-US"/>
+        </w:rPr>
+      </w:pPr>
+      <w:r>
+        <w:rPr>
+          <w:lang w:val="en-US"/>
+        </w:rPr>
+        <w:br w:type="page"/>
       </w:r>
     </w:p>
     <w:p>
@@ -7101,14 +7197,15 @@
           <w:lang w:val="en-US"/>
         </w:rPr>
       </w:pPr>
-      <w:bookmarkStart w:id="17" w:name="_Toc127470597"/>
+      <w:bookmarkStart w:id="18" w:name="_Toc127526228"/>
       <w:r>
         <w:rPr>
           <w:lang w:val="en-US"/>
         </w:rPr>
+        <w:lastRenderedPageBreak/>
         <w:t>Functional Requirements</w:t>
       </w:r>
-      <w:bookmarkEnd w:id="17"/>
+      <w:bookmarkEnd w:id="18"/>
     </w:p>
     <w:p>
       <w:pPr>
@@ -7121,14 +7218,14 @@
           <w:lang w:val="en-US"/>
         </w:rPr>
       </w:pPr>
-      <w:bookmarkStart w:id="18" w:name="_Toc127470598"/>
+      <w:bookmarkStart w:id="19" w:name="_Toc127526229"/>
       <w:r>
         <w:rPr>
           <w:lang w:val="en-US"/>
         </w:rPr>
         <w:t>Functional Hierarchy</w:t>
       </w:r>
-      <w:bookmarkEnd w:id="18"/>
+      <w:bookmarkEnd w:id="19"/>
     </w:p>
     <w:p>
       <w:pPr>
@@ -7196,7 +7293,6 @@
           <w:szCs w:val="24"/>
           <w:lang w:eastAsia="en-GB"/>
         </w:rPr>
-        <w:lastRenderedPageBreak/>
         <w:t>Brain Information View: This module is responsible for displaying information related to the different parts of the human brain, including taxonomical, anatomical, physiological, and morphological perspectives.</w:t>
       </w:r>
     </w:p>
@@ -7411,7 +7507,7 @@
                                     </pic:cNvPicPr>
                                   </pic:nvPicPr>
                                   <pic:blipFill>
-                                    <a:blip r:embed="rId7">
+                                    <a:blip r:embed="rId6">
                                       <a:extLst>
                                         <a:ext uri="{28A0092B-C50C-407E-A947-70E740481C1C}">
                                           <a14:useLocalDpi xmlns:a14="http://schemas.microsoft.com/office/drawing/2010/main" val="0"/>
@@ -7451,27 +7547,14 @@
                       <w:r>
                         <w:t xml:space="preserve">Figure </w:t>
                       </w:r>
-                      <w:r>
-                        <w:fldChar w:fldCharType="begin"/>
-                      </w:r>
-                      <w:r>
-                        <w:instrText xml:space="preserve"> SEQ Figure \* ARABIC </w:instrText>
-                      </w:r>
-                      <w:r>
-                        <w:fldChar w:fldCharType="separate"/>
-                      </w:r>
-                      <w:r>
-                        <w:rPr>
-                          <w:noProof/>
-                        </w:rPr>
-                        <w:t>1</w:t>
-                      </w:r>
-                      <w:r>
-                        <w:rPr>
-                          <w:noProof/>
-                        </w:rPr>
-                        <w:fldChar w:fldCharType="end"/>
-                      </w:r>
+                      <w:fldSimple w:instr=" SEQ Figure \* ARABIC ">
+                        <w:r>
+                          <w:rPr>
+                            <w:noProof/>
+                          </w:rPr>
+                          <w:t>1</w:t>
+                        </w:r>
+                      </w:fldSimple>
                       <w:r>
                         <w:t xml:space="preserve"> Functional Hierarchy of Brain TAMP - 3D</w:t>
                       </w:r>
@@ -7565,13 +7648,6 @@
     </w:p>
     <w:p>
       <w:pPr>
-        <w:rPr>
-          <w:lang w:val="en-US"/>
-        </w:rPr>
-      </w:pPr>
-    </w:p>
-    <w:p>
-      <w:pPr>
         <w:pStyle w:val="Heading2"/>
         <w:numPr>
           <w:ilvl w:val="1"/>
@@ -7581,14 +7657,15 @@
           <w:lang w:val="en-US"/>
         </w:rPr>
       </w:pPr>
-      <w:bookmarkStart w:id="19" w:name="_Toc127470599"/>
+      <w:bookmarkStart w:id="20" w:name="_Toc127526230"/>
       <w:r>
         <w:rPr>
           <w:lang w:val="en-US"/>
         </w:rPr>
+        <w:lastRenderedPageBreak/>
         <w:t>Use Cases</w:t>
       </w:r>
-      <w:bookmarkEnd w:id="19"/>
+      <w:bookmarkEnd w:id="20"/>
     </w:p>
     <w:p>
       <w:pPr>
@@ -7618,7 +7695,7 @@
                     </pic:cNvPicPr>
                   </pic:nvPicPr>
                   <pic:blipFill>
-                    <a:blip r:embed="rId8"/>
+                    <a:blip r:embed="rId7"/>
                     <a:stretch>
                       <a:fillRect/>
                     </a:stretch>
@@ -7670,14 +7747,14 @@
           <w:lang w:val="en-US"/>
         </w:rPr>
       </w:pPr>
-      <w:bookmarkStart w:id="20" w:name="_Toc127470600"/>
+      <w:bookmarkStart w:id="21" w:name="_Toc127526231"/>
       <w:r>
         <w:rPr>
           <w:lang w:val="en-US"/>
         </w:rPr>
         <w:t>View Brain Model</w:t>
       </w:r>
-      <w:bookmarkEnd w:id="20"/>
+      <w:bookmarkEnd w:id="21"/>
     </w:p>
     <w:tbl>
       <w:tblPr>
@@ -8284,14 +8361,14 @@
           <w:lang w:val="en-US"/>
         </w:rPr>
       </w:pPr>
-      <w:bookmarkStart w:id="21" w:name="_Toc127470601"/>
+      <w:bookmarkStart w:id="22" w:name="_Toc127526232"/>
       <w:r>
         <w:rPr>
           <w:lang w:val="en-US"/>
         </w:rPr>
         <w:t>View Brain Information</w:t>
       </w:r>
-      <w:bookmarkEnd w:id="21"/>
+      <w:bookmarkEnd w:id="22"/>
     </w:p>
     <w:tbl>
       <w:tblPr>
@@ -8836,14 +8913,14 @@
           <w:lang w:val="en-US"/>
         </w:rPr>
       </w:pPr>
-      <w:bookmarkStart w:id="22" w:name="_Toc127470602"/>
+      <w:bookmarkStart w:id="23" w:name="_Toc127526233"/>
       <w:r>
         <w:rPr>
           <w:lang w:val="en-US"/>
         </w:rPr>
         <w:t>Take Quiz/Assessment</w:t>
       </w:r>
-      <w:bookmarkEnd w:id="22"/>
+      <w:bookmarkEnd w:id="23"/>
     </w:p>
     <w:tbl>
       <w:tblPr>
@@ -9332,7 +9409,7 @@
           <w:lang w:val="en-US"/>
         </w:rPr>
       </w:pPr>
-      <w:bookmarkStart w:id="23" w:name="_Toc127470603"/>
+      <w:bookmarkStart w:id="24" w:name="_Toc127526234"/>
       <w:r>
         <w:rPr>
           <w:lang w:val="en-US"/>
@@ -9340,7 +9417,7 @@
         <w:lastRenderedPageBreak/>
         <w:t>Non-Functional Requirements</w:t>
       </w:r>
-      <w:bookmarkEnd w:id="23"/>
+      <w:bookmarkEnd w:id="24"/>
     </w:p>
     <w:p>
       <w:pPr>
@@ -9353,14 +9430,14 @@
           <w:lang w:val="en-US"/>
         </w:rPr>
       </w:pPr>
-      <w:bookmarkStart w:id="24" w:name="_Toc127470604"/>
+      <w:bookmarkStart w:id="25" w:name="_Toc127526235"/>
       <w:r>
         <w:rPr>
           <w:lang w:val="en-US"/>
         </w:rPr>
         <w:t>Performance Requirements</w:t>
       </w:r>
-      <w:bookmarkEnd w:id="24"/>
+      <w:bookmarkEnd w:id="25"/>
     </w:p>
     <w:p>
       <w:pPr>
@@ -9399,14 +9476,14 @@
           <w:lang w:val="en-US"/>
         </w:rPr>
       </w:pPr>
-      <w:bookmarkStart w:id="25" w:name="_Toc127470605"/>
+      <w:bookmarkStart w:id="26" w:name="_Toc127526236"/>
       <w:r>
         <w:rPr>
           <w:lang w:val="en-US"/>
         </w:rPr>
         <w:t>Reliability Requirements</w:t>
       </w:r>
-      <w:bookmarkEnd w:id="25"/>
+      <w:bookmarkEnd w:id="26"/>
     </w:p>
     <w:p>
       <w:pPr>
@@ -9445,14 +9522,14 @@
           <w:lang w:val="en-US"/>
         </w:rPr>
       </w:pPr>
-      <w:bookmarkStart w:id="26" w:name="_Toc127470606"/>
+      <w:bookmarkStart w:id="27" w:name="_Toc127526237"/>
       <w:r>
         <w:rPr>
           <w:lang w:val="en-US"/>
         </w:rPr>
         <w:t>Security Requirements</w:t>
       </w:r>
-      <w:bookmarkEnd w:id="26"/>
+      <w:bookmarkEnd w:id="27"/>
     </w:p>
     <w:p>
       <w:pPr>
@@ -9491,14 +9568,14 @@
           <w:lang w:val="en-US"/>
         </w:rPr>
       </w:pPr>
-      <w:bookmarkStart w:id="27" w:name="_Toc127470607"/>
+      <w:bookmarkStart w:id="28" w:name="_Toc127526238"/>
       <w:r>
         <w:rPr>
           <w:lang w:val="en-US"/>
         </w:rPr>
         <w:t>User Documentation</w:t>
       </w:r>
-      <w:bookmarkEnd w:id="27"/>
+      <w:bookmarkEnd w:id="28"/>
     </w:p>
     <w:p>
       <w:pPr>
@@ -9533,14 +9610,14 @@
           <w:lang w:val="en-US"/>
         </w:rPr>
       </w:pPr>
-      <w:bookmarkStart w:id="28" w:name="_Toc127470608"/>
+      <w:bookmarkStart w:id="29" w:name="_Toc127526239"/>
       <w:r>
         <w:rPr>
           <w:lang w:val="en-US"/>
         </w:rPr>
         <w:t>Conclusion</w:t>
       </w:r>
-      <w:bookmarkEnd w:id="28"/>
+      <w:bookmarkEnd w:id="29"/>
     </w:p>
     <w:p>
       <w:pPr>
@@ -9551,8 +9628,6 @@
       <w:r>
         <w:t>In conclusion, our 3D Android application for learning the human brain from a taxonomical, anatomical, physiological, and morphological perspective is a unique and valuable tool for students, educators, and anyone who wants to explore the complexities of the human brain. With its intuitive interface, interactive 3D models, and informative content, the app provides a comprehensive and engaging learning experience that is both fun and informative. The software design and specifications have been carefully crafted to ensure that the app meets the needs and expectations of its users. We are confident that this app will be a valuable addition to the field of education and research, and we look forward to the positive impact it will have on its users.</w:t>
       </w:r>
-      <w:bookmarkStart w:id="29" w:name="_GoBack"/>
-      <w:bookmarkEnd w:id="29"/>
     </w:p>
     <w:p>
       <w:pPr>
@@ -12738,7 +12813,7 @@
 </file>
 
 <file path=customXml/itemProps1.xml><?xml version="1.0" encoding="utf-8"?>
-<ds:datastoreItem xmlns:ds="http://schemas.openxmlformats.org/officeDocument/2006/customXml" ds:itemID="{C8BFDEA5-41B1-4ED4-A163-8800B4E257A0}">
+<ds:datastoreItem xmlns:ds="http://schemas.openxmlformats.org/officeDocument/2006/customXml" ds:itemID="{9B64EF80-2956-4D43-B221-BB73C6489D78}">
   <ds:schemaRefs>
     <ds:schemaRef ds:uri="http://schemas.openxmlformats.org/officeDocument/2006/bibliography"/>
   </ds:schemaRefs>

</xml_diff>

<commit_message>
Added page numbers in srs
</commit_message>
<xml_diff>
--- a/SRS SDS/SRS_updated.docx
+++ b/SRS SDS/SRS_updated.docx
@@ -166,7 +166,7 @@
           <w:sz w:val="36"/>
           <w:szCs w:val="36"/>
         </w:rPr>
-        <w:t>Version 1.4</w:t>
+        <w:t>Version 1.5</w:t>
       </w:r>
     </w:p>
     <w:p>
@@ -2427,7 +2427,7 @@
             <w:rPr>
               <w:noProof/>
             </w:rPr>
-            <w:instrText>HYPERLINK \l "_Toc127526211"</w:instrText>
+            <w:instrText>HYPERLINK \l "_Toc127527054"</w:instrText>
           </w:r>
           <w:r>
             <w:rPr>
@@ -2492,7 +2492,7 @@
               <w:noProof/>
               <w:webHidden/>
             </w:rPr>
-            <w:instrText xml:space="preserve"> PAGEREF _Toc127526211 \h </w:instrText>
+            <w:instrText xml:space="preserve"> PAGEREF _Toc127527054 \h </w:instrText>
           </w:r>
           <w:r>
             <w:rPr>
@@ -2512,7 +2512,7 @@
               <w:noProof/>
               <w:webHidden/>
             </w:rPr>
-            <w:t>6</w:t>
+            <w:t>1</w:t>
           </w:r>
           <w:r>
             <w:rPr>
@@ -2542,7 +2542,7 @@
               <w:lang w:eastAsia="en-GB"/>
             </w:rPr>
           </w:pPr>
-          <w:hyperlink w:anchor="_Toc127526212" w:history="1">
+          <w:hyperlink w:anchor="_Toc127527055" w:history="1">
             <w:r>
               <w:rPr>
                 <w:rStyle w:val="Hyperlink"/>
@@ -2586,7 +2586,7 @@
                 <w:noProof/>
                 <w:webHidden/>
               </w:rPr>
-              <w:instrText xml:space="preserve"> PAGEREF _Toc127526212 \h </w:instrText>
+              <w:instrText xml:space="preserve"> PAGEREF _Toc127527055 \h </w:instrText>
             </w:r>
             <w:r>
               <w:rPr>
@@ -2606,7 +2606,7 @@
                 <w:noProof/>
                 <w:webHidden/>
               </w:rPr>
-              <w:t>6</w:t>
+              <w:t>1</w:t>
             </w:r>
             <w:r>
               <w:rPr>
@@ -2630,7 +2630,7 @@
               <w:lang w:eastAsia="en-GB"/>
             </w:rPr>
           </w:pPr>
-          <w:hyperlink w:anchor="_Toc127526213" w:history="1">
+          <w:hyperlink w:anchor="_Toc127527056" w:history="1">
             <w:r>
               <w:rPr>
                 <w:rStyle w:val="Hyperlink"/>
@@ -2674,7 +2674,7 @@
                 <w:noProof/>
                 <w:webHidden/>
               </w:rPr>
-              <w:instrText xml:space="preserve"> PAGEREF _Toc127526213 \h </w:instrText>
+              <w:instrText xml:space="preserve"> PAGEREF _Toc127527056 \h </w:instrText>
             </w:r>
             <w:r>
               <w:rPr>
@@ -2694,7 +2694,7 @@
                 <w:noProof/>
                 <w:webHidden/>
               </w:rPr>
-              <w:t>6</w:t>
+              <w:t>1</w:t>
             </w:r>
             <w:r>
               <w:rPr>
@@ -2718,7 +2718,7 @@
               <w:lang w:eastAsia="en-GB"/>
             </w:rPr>
           </w:pPr>
-          <w:hyperlink w:anchor="_Toc127526214" w:history="1">
+          <w:hyperlink w:anchor="_Toc127527057" w:history="1">
             <w:r>
               <w:rPr>
                 <w:rStyle w:val="Hyperlink"/>
@@ -2762,7 +2762,7 @@
                 <w:noProof/>
                 <w:webHidden/>
               </w:rPr>
-              <w:instrText xml:space="preserve"> PAGEREF _Toc127526214 \h </w:instrText>
+              <w:instrText xml:space="preserve"> PAGEREF _Toc127527057 \h </w:instrText>
             </w:r>
             <w:r>
               <w:rPr>
@@ -2782,7 +2782,7 @@
                 <w:noProof/>
                 <w:webHidden/>
               </w:rPr>
-              <w:t>6</w:t>
+              <w:t>1</w:t>
             </w:r>
             <w:r>
               <w:rPr>
@@ -2806,7 +2806,7 @@
               <w:lang w:eastAsia="en-GB"/>
             </w:rPr>
           </w:pPr>
-          <w:hyperlink w:anchor="_Toc127526215" w:history="1">
+          <w:hyperlink w:anchor="_Toc127527058" w:history="1">
             <w:r>
               <w:rPr>
                 <w:rStyle w:val="Hyperlink"/>
@@ -2850,7 +2850,7 @@
                 <w:noProof/>
                 <w:webHidden/>
               </w:rPr>
-              <w:instrText xml:space="preserve"> PAGEREF _Toc127526215 \h </w:instrText>
+              <w:instrText xml:space="preserve"> PAGEREF _Toc127527058 \h </w:instrText>
             </w:r>
             <w:r>
               <w:rPr>
@@ -2870,7 +2870,7 @@
                 <w:noProof/>
                 <w:webHidden/>
               </w:rPr>
-              <w:t>6</w:t>
+              <w:t>1</w:t>
             </w:r>
             <w:r>
               <w:rPr>
@@ -2894,7 +2894,7 @@
               <w:lang w:eastAsia="en-GB"/>
             </w:rPr>
           </w:pPr>
-          <w:hyperlink w:anchor="_Toc127526216" w:history="1">
+          <w:hyperlink w:anchor="_Toc127527059" w:history="1">
             <w:r>
               <w:rPr>
                 <w:rStyle w:val="Hyperlink"/>
@@ -2938,7 +2938,7 @@
                 <w:noProof/>
                 <w:webHidden/>
               </w:rPr>
-              <w:instrText xml:space="preserve"> PAGEREF _Toc127526216 \h </w:instrText>
+              <w:instrText xml:space="preserve"> PAGEREF _Toc127527059 \h </w:instrText>
             </w:r>
             <w:r>
               <w:rPr>
@@ -2958,7 +2958,7 @@
                 <w:noProof/>
                 <w:webHidden/>
               </w:rPr>
-              <w:t>6</w:t>
+              <w:t>1</w:t>
             </w:r>
             <w:r>
               <w:rPr>
@@ -2982,7 +2982,7 @@
               <w:lang w:eastAsia="en-GB"/>
             </w:rPr>
           </w:pPr>
-          <w:hyperlink w:anchor="_Toc127526217" w:history="1">
+          <w:hyperlink w:anchor="_Toc127527060" w:history="1">
             <w:r>
               <w:rPr>
                 <w:rStyle w:val="Hyperlink"/>
@@ -3026,7 +3026,7 @@
                 <w:noProof/>
                 <w:webHidden/>
               </w:rPr>
-              <w:instrText xml:space="preserve"> PAGEREF _Toc127526217 \h </w:instrText>
+              <w:instrText xml:space="preserve"> PAGEREF _Toc127527060 \h </w:instrText>
             </w:r>
             <w:r>
               <w:rPr>
@@ -3046,7 +3046,7 @@
                 <w:noProof/>
                 <w:webHidden/>
               </w:rPr>
-              <w:t>7</w:t>
+              <w:t>2</w:t>
             </w:r>
             <w:r>
               <w:rPr>
@@ -3070,7 +3070,7 @@
               <w:lang w:eastAsia="en-GB"/>
             </w:rPr>
           </w:pPr>
-          <w:hyperlink w:anchor="_Toc127526218" w:history="1">
+          <w:hyperlink w:anchor="_Toc127527061" w:history="1">
             <w:r>
               <w:rPr>
                 <w:rStyle w:val="Hyperlink"/>
@@ -3114,7 +3114,7 @@
                 <w:noProof/>
                 <w:webHidden/>
               </w:rPr>
-              <w:instrText xml:space="preserve"> PAGEREF _Toc127526218 \h </w:instrText>
+              <w:instrText xml:space="preserve"> PAGEREF _Toc127527061 \h </w:instrText>
             </w:r>
             <w:r>
               <w:rPr>
@@ -3134,7 +3134,7 @@
                 <w:noProof/>
                 <w:webHidden/>
               </w:rPr>
-              <w:t>7</w:t>
+              <w:t>2</w:t>
             </w:r>
             <w:r>
               <w:rPr>
@@ -3158,7 +3158,7 @@
               <w:lang w:eastAsia="en-GB"/>
             </w:rPr>
           </w:pPr>
-          <w:hyperlink w:anchor="_Toc127526219" w:history="1">
+          <w:hyperlink w:anchor="_Toc127527062" w:history="1">
             <w:r>
               <w:rPr>
                 <w:rStyle w:val="Hyperlink"/>
@@ -3202,7 +3202,7 @@
                 <w:noProof/>
                 <w:webHidden/>
               </w:rPr>
-              <w:instrText xml:space="preserve"> PAGEREF _Toc127526219 \h </w:instrText>
+              <w:instrText xml:space="preserve"> PAGEREF _Toc127527062 \h </w:instrText>
             </w:r>
             <w:r>
               <w:rPr>
@@ -3222,7 +3222,7 @@
                 <w:noProof/>
                 <w:webHidden/>
               </w:rPr>
-              <w:t>7</w:t>
+              <w:t>2</w:t>
             </w:r>
             <w:r>
               <w:rPr>
@@ -3246,7 +3246,7 @@
               <w:lang w:eastAsia="en-GB"/>
             </w:rPr>
           </w:pPr>
-          <w:hyperlink w:anchor="_Toc127526220" w:history="1">
+          <w:hyperlink w:anchor="_Toc127527063" w:history="1">
             <w:r>
               <w:rPr>
                 <w:rStyle w:val="Hyperlink"/>
@@ -3290,7 +3290,7 @@
                 <w:noProof/>
                 <w:webHidden/>
               </w:rPr>
-              <w:instrText xml:space="preserve"> PAGEREF _Toc127526220 \h </w:instrText>
+              <w:instrText xml:space="preserve"> PAGEREF _Toc127527063 \h </w:instrText>
             </w:r>
             <w:r>
               <w:rPr>
@@ -3310,7 +3310,7 @@
                 <w:noProof/>
                 <w:webHidden/>
               </w:rPr>
-              <w:t>7</w:t>
+              <w:t>2</w:t>
             </w:r>
             <w:r>
               <w:rPr>
@@ -3334,7 +3334,7 @@
               <w:lang w:eastAsia="en-GB"/>
             </w:rPr>
           </w:pPr>
-          <w:hyperlink w:anchor="_Toc127526221" w:history="1">
+          <w:hyperlink w:anchor="_Toc127527064" w:history="1">
             <w:r>
               <w:rPr>
                 <w:rStyle w:val="Hyperlink"/>
@@ -3378,7 +3378,7 @@
                 <w:noProof/>
                 <w:webHidden/>
               </w:rPr>
-              <w:instrText xml:space="preserve"> PAGEREF _Toc127526221 \h </w:instrText>
+              <w:instrText xml:space="preserve"> PAGEREF _Toc127527064 \h </w:instrText>
             </w:r>
             <w:r>
               <w:rPr>
@@ -3398,7 +3398,7 @@
                 <w:noProof/>
                 <w:webHidden/>
               </w:rPr>
-              <w:t>8</w:t>
+              <w:t>3</w:t>
             </w:r>
             <w:r>
               <w:rPr>
@@ -3422,7 +3422,7 @@
               <w:lang w:eastAsia="en-GB"/>
             </w:rPr>
           </w:pPr>
-          <w:hyperlink w:anchor="_Toc127526222" w:history="1">
+          <w:hyperlink w:anchor="_Toc127527065" w:history="1">
             <w:r>
               <w:rPr>
                 <w:rStyle w:val="Hyperlink"/>
@@ -3466,7 +3466,7 @@
                 <w:noProof/>
                 <w:webHidden/>
               </w:rPr>
-              <w:instrText xml:space="preserve"> PAGEREF _Toc127526222 \h </w:instrText>
+              <w:instrText xml:space="preserve"> PAGEREF _Toc127527065 \h </w:instrText>
             </w:r>
             <w:r>
               <w:rPr>
@@ -3486,7 +3486,7 @@
                 <w:noProof/>
                 <w:webHidden/>
               </w:rPr>
-              <w:t>8</w:t>
+              <w:t>3</w:t>
             </w:r>
             <w:r>
               <w:rPr>
@@ -3510,7 +3510,7 @@
               <w:lang w:eastAsia="en-GB"/>
             </w:rPr>
           </w:pPr>
-          <w:hyperlink w:anchor="_Toc127526223" w:history="1">
+          <w:hyperlink w:anchor="_Toc127527066" w:history="1">
             <w:r>
               <w:rPr>
                 <w:rStyle w:val="Hyperlink"/>
@@ -3554,7 +3554,7 @@
                 <w:noProof/>
                 <w:webHidden/>
               </w:rPr>
-              <w:instrText xml:space="preserve"> PAGEREF _Toc127526223 \h </w:instrText>
+              <w:instrText xml:space="preserve"> PAGEREF _Toc127527066 \h </w:instrText>
             </w:r>
             <w:r>
               <w:rPr>
@@ -3574,7 +3574,7 @@
                 <w:noProof/>
                 <w:webHidden/>
               </w:rPr>
-              <w:t>9</w:t>
+              <w:t>4</w:t>
             </w:r>
             <w:r>
               <w:rPr>
@@ -3598,7 +3598,7 @@
               <w:lang w:eastAsia="en-GB"/>
             </w:rPr>
           </w:pPr>
-          <w:hyperlink w:anchor="_Toc127526224" w:history="1">
+          <w:hyperlink w:anchor="_Toc127527067" w:history="1">
             <w:r>
               <w:rPr>
                 <w:rStyle w:val="Hyperlink"/>
@@ -3642,7 +3642,7 @@
                 <w:noProof/>
                 <w:webHidden/>
               </w:rPr>
-              <w:instrText xml:space="preserve"> PAGEREF _Toc127526224 \h </w:instrText>
+              <w:instrText xml:space="preserve"> PAGEREF _Toc127527067 \h </w:instrText>
             </w:r>
             <w:r>
               <w:rPr>
@@ -3662,7 +3662,7 @@
                 <w:noProof/>
                 <w:webHidden/>
               </w:rPr>
-              <w:t>9</w:t>
+              <w:t>4</w:t>
             </w:r>
             <w:r>
               <w:rPr>
@@ -3686,7 +3686,7 @@
               <w:lang w:eastAsia="en-GB"/>
             </w:rPr>
           </w:pPr>
-          <w:hyperlink w:anchor="_Toc127526225" w:history="1">
+          <w:hyperlink w:anchor="_Toc127527068" w:history="1">
             <w:r>
               <w:rPr>
                 <w:rStyle w:val="Hyperlink"/>
@@ -3730,7 +3730,7 @@
                 <w:noProof/>
                 <w:webHidden/>
               </w:rPr>
-              <w:instrText xml:space="preserve"> PAGEREF _Toc127526225 \h </w:instrText>
+              <w:instrText xml:space="preserve"> PAGEREF _Toc127527068 \h </w:instrText>
             </w:r>
             <w:r>
               <w:rPr>
@@ -3750,7 +3750,7 @@
                 <w:noProof/>
                 <w:webHidden/>
               </w:rPr>
-              <w:t>9</w:t>
+              <w:t>4</w:t>
             </w:r>
             <w:r>
               <w:rPr>
@@ -3774,7 +3774,7 @@
               <w:lang w:eastAsia="en-GB"/>
             </w:rPr>
           </w:pPr>
-          <w:hyperlink w:anchor="_Toc127526226" w:history="1">
+          <w:hyperlink w:anchor="_Toc127527069" w:history="1">
             <w:r>
               <w:rPr>
                 <w:rStyle w:val="Hyperlink"/>
@@ -3818,7 +3818,7 @@
                 <w:noProof/>
                 <w:webHidden/>
               </w:rPr>
-              <w:instrText xml:space="preserve"> PAGEREF _Toc127526226 \h </w:instrText>
+              <w:instrText xml:space="preserve"> PAGEREF _Toc127527069 \h </w:instrText>
             </w:r>
             <w:r>
               <w:rPr>
@@ -3838,7 +3838,7 @@
                 <w:noProof/>
                 <w:webHidden/>
               </w:rPr>
-              <w:t>10</w:t>
+              <w:t>5</w:t>
             </w:r>
             <w:r>
               <w:rPr>
@@ -3862,7 +3862,7 @@
               <w:lang w:eastAsia="en-GB"/>
             </w:rPr>
           </w:pPr>
-          <w:hyperlink w:anchor="_Toc127526227" w:history="1">
+          <w:hyperlink w:anchor="_Toc127527070" w:history="1">
             <w:r>
               <w:rPr>
                 <w:rStyle w:val="Hyperlink"/>
@@ -3906,7 +3906,7 @@
                 <w:noProof/>
                 <w:webHidden/>
               </w:rPr>
-              <w:instrText xml:space="preserve"> PAGEREF _Toc127526227 \h </w:instrText>
+              <w:instrText xml:space="preserve"> PAGEREF _Toc127527070 \h </w:instrText>
             </w:r>
             <w:r>
               <w:rPr>
@@ -3926,7 +3926,7 @@
                 <w:noProof/>
                 <w:webHidden/>
               </w:rPr>
-              <w:t>10</w:t>
+              <w:t>5</w:t>
             </w:r>
             <w:r>
               <w:rPr>
@@ -3950,7 +3950,7 @@
               <w:lang w:eastAsia="en-GB"/>
             </w:rPr>
           </w:pPr>
-          <w:hyperlink w:anchor="_Toc127526228" w:history="1">
+          <w:hyperlink w:anchor="_Toc127527071" w:history="1">
             <w:r>
               <w:rPr>
                 <w:rStyle w:val="Hyperlink"/>
@@ -3994,7 +3994,7 @@
                 <w:noProof/>
                 <w:webHidden/>
               </w:rPr>
-              <w:instrText xml:space="preserve"> PAGEREF _Toc127526228 \h </w:instrText>
+              <w:instrText xml:space="preserve"> PAGEREF _Toc127527071 \h </w:instrText>
             </w:r>
             <w:r>
               <w:rPr>
@@ -4014,7 +4014,7 @@
                 <w:noProof/>
                 <w:webHidden/>
               </w:rPr>
-              <w:t>11</w:t>
+              <w:t>6</w:t>
             </w:r>
             <w:r>
               <w:rPr>
@@ -4038,7 +4038,7 @@
               <w:lang w:eastAsia="en-GB"/>
             </w:rPr>
           </w:pPr>
-          <w:hyperlink w:anchor="_Toc127526229" w:history="1">
+          <w:hyperlink w:anchor="_Toc127527072" w:history="1">
             <w:r>
               <w:rPr>
                 <w:rStyle w:val="Hyperlink"/>
@@ -4082,7 +4082,7 @@
                 <w:noProof/>
                 <w:webHidden/>
               </w:rPr>
-              <w:instrText xml:space="preserve"> PAGEREF _Toc127526229 \h </w:instrText>
+              <w:instrText xml:space="preserve"> PAGEREF _Toc127527072 \h </w:instrText>
             </w:r>
             <w:r>
               <w:rPr>
@@ -4102,7 +4102,7 @@
                 <w:noProof/>
                 <w:webHidden/>
               </w:rPr>
-              <w:t>11</w:t>
+              <w:t>6</w:t>
             </w:r>
             <w:r>
               <w:rPr>
@@ -4126,7 +4126,7 @@
               <w:lang w:eastAsia="en-GB"/>
             </w:rPr>
           </w:pPr>
-          <w:hyperlink w:anchor="_Toc127526230" w:history="1">
+          <w:hyperlink w:anchor="_Toc127527073" w:history="1">
             <w:r>
               <w:rPr>
                 <w:rStyle w:val="Hyperlink"/>
@@ -4170,7 +4170,7 @@
                 <w:noProof/>
                 <w:webHidden/>
               </w:rPr>
-              <w:instrText xml:space="preserve"> PAGEREF _Toc127526230 \h </w:instrText>
+              <w:instrText xml:space="preserve"> PAGEREF _Toc127527073 \h </w:instrText>
             </w:r>
             <w:r>
               <w:rPr>
@@ -4190,7 +4190,7 @@
                 <w:noProof/>
                 <w:webHidden/>
               </w:rPr>
-              <w:t>12</w:t>
+              <w:t>7</w:t>
             </w:r>
             <w:r>
               <w:rPr>
@@ -4214,7 +4214,7 @@
               <w:lang w:eastAsia="en-GB"/>
             </w:rPr>
           </w:pPr>
-          <w:hyperlink w:anchor="_Toc127526231" w:history="1">
+          <w:hyperlink w:anchor="_Toc127527074" w:history="1">
             <w:r>
               <w:rPr>
                 <w:rStyle w:val="Hyperlink"/>
@@ -4258,7 +4258,7 @@
                 <w:noProof/>
                 <w:webHidden/>
               </w:rPr>
-              <w:instrText xml:space="preserve"> PAGEREF _Toc127526231 \h </w:instrText>
+              <w:instrText xml:space="preserve"> PAGEREF _Toc127527074 \h </w:instrText>
             </w:r>
             <w:r>
               <w:rPr>
@@ -4278,7 +4278,7 @@
                 <w:noProof/>
                 <w:webHidden/>
               </w:rPr>
-              <w:t>12</w:t>
+              <w:t>7</w:t>
             </w:r>
             <w:r>
               <w:rPr>
@@ -4302,7 +4302,7 @@
               <w:lang w:eastAsia="en-GB"/>
             </w:rPr>
           </w:pPr>
-          <w:hyperlink w:anchor="_Toc127526232" w:history="1">
+          <w:hyperlink w:anchor="_Toc127527075" w:history="1">
             <w:r>
               <w:rPr>
                 <w:rStyle w:val="Hyperlink"/>
@@ -4346,7 +4346,7 @@
                 <w:noProof/>
                 <w:webHidden/>
               </w:rPr>
-              <w:instrText xml:space="preserve"> PAGEREF _Toc127526232 \h </w:instrText>
+              <w:instrText xml:space="preserve"> PAGEREF _Toc127527075 \h </w:instrText>
             </w:r>
             <w:r>
               <w:rPr>
@@ -4366,7 +4366,7 @@
                 <w:noProof/>
                 <w:webHidden/>
               </w:rPr>
-              <w:t>13</w:t>
+              <w:t>8</w:t>
             </w:r>
             <w:r>
               <w:rPr>
@@ -4390,7 +4390,7 @@
               <w:lang w:eastAsia="en-GB"/>
             </w:rPr>
           </w:pPr>
-          <w:hyperlink w:anchor="_Toc127526233" w:history="1">
+          <w:hyperlink w:anchor="_Toc127527076" w:history="1">
             <w:r>
               <w:rPr>
                 <w:rStyle w:val="Hyperlink"/>
@@ -4434,7 +4434,7 @@
                 <w:noProof/>
                 <w:webHidden/>
               </w:rPr>
-              <w:instrText xml:space="preserve"> PAGEREF _Toc127526233 \h </w:instrText>
+              <w:instrText xml:space="preserve"> PAGEREF _Toc127527076 \h </w:instrText>
             </w:r>
             <w:r>
               <w:rPr>
@@ -4454,7 +4454,7 @@
                 <w:noProof/>
                 <w:webHidden/>
               </w:rPr>
-              <w:t>13</w:t>
+              <w:t>8</w:t>
             </w:r>
             <w:r>
               <w:rPr>
@@ -4478,7 +4478,7 @@
               <w:lang w:eastAsia="en-GB"/>
             </w:rPr>
           </w:pPr>
-          <w:hyperlink w:anchor="_Toc127526234" w:history="1">
+          <w:hyperlink w:anchor="_Toc127527077" w:history="1">
             <w:r>
               <w:rPr>
                 <w:rStyle w:val="Hyperlink"/>
@@ -4522,7 +4522,7 @@
                 <w:noProof/>
                 <w:webHidden/>
               </w:rPr>
-              <w:instrText xml:space="preserve"> PAGEREF _Toc127526234 \h </w:instrText>
+              <w:instrText xml:space="preserve"> PAGEREF _Toc127527077 \h </w:instrText>
             </w:r>
             <w:r>
               <w:rPr>
@@ -4542,7 +4542,7 @@
                 <w:noProof/>
                 <w:webHidden/>
               </w:rPr>
-              <w:t>14</w:t>
+              <w:t>9</w:t>
             </w:r>
             <w:r>
               <w:rPr>
@@ -4566,7 +4566,7 @@
               <w:lang w:eastAsia="en-GB"/>
             </w:rPr>
           </w:pPr>
-          <w:hyperlink w:anchor="_Toc127526235" w:history="1">
+          <w:hyperlink w:anchor="_Toc127527078" w:history="1">
             <w:r>
               <w:rPr>
                 <w:rStyle w:val="Hyperlink"/>
@@ -4610,7 +4610,7 @@
                 <w:noProof/>
                 <w:webHidden/>
               </w:rPr>
-              <w:instrText xml:space="preserve"> PAGEREF _Toc127526235 \h </w:instrText>
+              <w:instrText xml:space="preserve"> PAGEREF _Toc127527078 \h </w:instrText>
             </w:r>
             <w:r>
               <w:rPr>
@@ -4630,7 +4630,7 @@
                 <w:noProof/>
                 <w:webHidden/>
               </w:rPr>
-              <w:t>14</w:t>
+              <w:t>9</w:t>
             </w:r>
             <w:r>
               <w:rPr>
@@ -4654,7 +4654,7 @@
               <w:lang w:eastAsia="en-GB"/>
             </w:rPr>
           </w:pPr>
-          <w:hyperlink w:anchor="_Toc127526236" w:history="1">
+          <w:hyperlink w:anchor="_Toc127527079" w:history="1">
             <w:r>
               <w:rPr>
                 <w:rStyle w:val="Hyperlink"/>
@@ -4698,7 +4698,7 @@
                 <w:noProof/>
                 <w:webHidden/>
               </w:rPr>
-              <w:instrText xml:space="preserve"> PAGEREF _Toc127526236 \h </w:instrText>
+              <w:instrText xml:space="preserve"> PAGEREF _Toc127527079 \h </w:instrText>
             </w:r>
             <w:r>
               <w:rPr>
@@ -4718,7 +4718,7 @@
                 <w:noProof/>
                 <w:webHidden/>
               </w:rPr>
-              <w:t>14</w:t>
+              <w:t>9</w:t>
             </w:r>
             <w:r>
               <w:rPr>
@@ -4742,7 +4742,7 @@
               <w:lang w:eastAsia="en-GB"/>
             </w:rPr>
           </w:pPr>
-          <w:hyperlink w:anchor="_Toc127526237" w:history="1">
+          <w:hyperlink w:anchor="_Toc127527080" w:history="1">
             <w:r>
               <w:rPr>
                 <w:rStyle w:val="Hyperlink"/>
@@ -4786,7 +4786,7 @@
                 <w:noProof/>
                 <w:webHidden/>
               </w:rPr>
-              <w:instrText xml:space="preserve"> PAGEREF _Toc127526237 \h </w:instrText>
+              <w:instrText xml:space="preserve"> PAGEREF _Toc127527080 \h </w:instrText>
             </w:r>
             <w:r>
               <w:rPr>
@@ -4806,7 +4806,7 @@
                 <w:noProof/>
                 <w:webHidden/>
               </w:rPr>
-              <w:t>14</w:t>
+              <w:t>9</w:t>
             </w:r>
             <w:r>
               <w:rPr>
@@ -4830,7 +4830,7 @@
               <w:lang w:eastAsia="en-GB"/>
             </w:rPr>
           </w:pPr>
-          <w:hyperlink w:anchor="_Toc127526238" w:history="1">
+          <w:hyperlink w:anchor="_Toc127527081" w:history="1">
             <w:r>
               <w:rPr>
                 <w:rStyle w:val="Hyperlink"/>
@@ -4874,7 +4874,7 @@
                 <w:noProof/>
                 <w:webHidden/>
               </w:rPr>
-              <w:instrText xml:space="preserve"> PAGEREF _Toc127526238 \h </w:instrText>
+              <w:instrText xml:space="preserve"> PAGEREF _Toc127527081 \h </w:instrText>
             </w:r>
             <w:r>
               <w:rPr>
@@ -4894,7 +4894,7 @@
                 <w:noProof/>
                 <w:webHidden/>
               </w:rPr>
-              <w:t>14</w:t>
+              <w:t>9</w:t>
             </w:r>
             <w:r>
               <w:rPr>
@@ -4918,7 +4918,7 @@
               <w:lang w:eastAsia="en-GB"/>
             </w:rPr>
           </w:pPr>
-          <w:hyperlink w:anchor="_Toc127526239" w:history="1">
+          <w:hyperlink w:anchor="_Toc127527082" w:history="1">
             <w:r>
               <w:rPr>
                 <w:rStyle w:val="Hyperlink"/>
@@ -4962,7 +4962,7 @@
                 <w:noProof/>
                 <w:webHidden/>
               </w:rPr>
-              <w:instrText xml:space="preserve"> PAGEREF _Toc127526239 \h </w:instrText>
+              <w:instrText xml:space="preserve"> PAGEREF _Toc127527082 \h </w:instrText>
             </w:r>
             <w:r>
               <w:rPr>
@@ -4982,7 +4982,7 @@
                 <w:noProof/>
                 <w:webHidden/>
               </w:rPr>
-              <w:t>14</w:t>
+              <w:t>9</w:t>
             </w:r>
             <w:r>
               <w:rPr>
@@ -5036,8 +5036,26 @@
         <w:rPr>
           <w:lang w:val="en-US"/>
         </w:rPr>
-      </w:pPr>
-      <w:bookmarkStart w:id="1" w:name="_Toc127526211"/>
+        <w:sectPr>
+          <w:pgSz w:w="11906" w:h="16838" w:code="9"/>
+          <w:pgMar w:top="1440" w:right="1440" w:bottom="1440" w:left="1440" w:header="708" w:footer="708" w:gutter="0"/>
+          <w:cols w:space="708"/>
+          <w:docGrid w:linePitch="360"/>
+        </w:sectPr>
+      </w:pPr>
+    </w:p>
+    <w:p>
+      <w:pPr>
+        <w:pStyle w:val="Heading1"/>
+        <w:numPr>
+          <w:ilvl w:val="0"/>
+          <w:numId w:val="17"/>
+        </w:numPr>
+        <w:rPr>
+          <w:lang w:val="en-US"/>
+        </w:rPr>
+      </w:pPr>
+      <w:bookmarkStart w:id="1" w:name="_Toc127527054"/>
       <w:r>
         <w:rPr>
           <w:lang w:val="en-US"/>
@@ -5058,7 +5076,7 @@
           <w:lang w:val="en-US"/>
         </w:rPr>
       </w:pPr>
-      <w:bookmarkStart w:id="2" w:name="_Toc127526212"/>
+      <w:bookmarkStart w:id="2" w:name="_Toc127527055"/>
       <w:r>
         <w:rPr>
           <w:lang w:val="en-US"/>
@@ -5185,7 +5203,7 @@
           <w:lang w:val="en-US"/>
         </w:rPr>
       </w:pPr>
-      <w:bookmarkStart w:id="3" w:name="_Toc127526213"/>
+      <w:bookmarkStart w:id="3" w:name="_Toc127527056"/>
       <w:r>
         <w:rPr>
           <w:lang w:val="en-US"/>
@@ -5224,7 +5242,7 @@
           <w:lang w:val="en-US"/>
         </w:rPr>
       </w:pPr>
-      <w:bookmarkStart w:id="4" w:name="_Toc127526214"/>
+      <w:bookmarkStart w:id="4" w:name="_Toc127527057"/>
       <w:r>
         <w:rPr>
           <w:lang w:val="en-US"/>
@@ -5264,7 +5282,7 @@
           <w:lang w:val="en-US"/>
         </w:rPr>
       </w:pPr>
-      <w:bookmarkStart w:id="5" w:name="_Toc127526215"/>
+      <w:bookmarkStart w:id="5" w:name="_Toc127527058"/>
       <w:r>
         <w:rPr>
           <w:lang w:val="en-US"/>
@@ -5407,7 +5425,7 @@
           <w:lang w:val="en-US"/>
         </w:rPr>
       </w:pPr>
-      <w:bookmarkStart w:id="6" w:name="_Toc127526216"/>
+      <w:bookmarkStart w:id="6" w:name="_Toc127527059"/>
       <w:r>
         <w:rPr>
           <w:lang w:val="en-US"/>
@@ -5746,7 +5764,7 @@
           <w:lang w:val="en-US"/>
         </w:rPr>
       </w:pPr>
-      <w:bookmarkStart w:id="7" w:name="_Toc127526217"/>
+      <w:bookmarkStart w:id="7" w:name="_Toc127527060"/>
       <w:r>
         <w:rPr>
           <w:lang w:val="en-US"/>
@@ -5766,7 +5784,7 @@
           <w:lang w:val="en-US"/>
         </w:rPr>
       </w:pPr>
-      <w:bookmarkStart w:id="8" w:name="_Toc127526218"/>
+      <w:bookmarkStart w:id="8" w:name="_Toc127527061"/>
       <w:r>
         <w:rPr>
           <w:lang w:val="en-US"/>
@@ -5796,7 +5814,7 @@
           <w:lang w:val="en-US"/>
         </w:rPr>
       </w:pPr>
-      <w:bookmarkStart w:id="9" w:name="_Toc127526219"/>
+      <w:bookmarkStart w:id="9" w:name="_Toc127527062"/>
       <w:r>
         <w:rPr>
           <w:lang w:val="en-US"/>
@@ -6123,7 +6141,7 @@
           <w:lang w:val="en-US"/>
         </w:rPr>
       </w:pPr>
-      <w:bookmarkStart w:id="10" w:name="_Toc127526220"/>
+      <w:bookmarkStart w:id="10" w:name="_Toc127527063"/>
       <w:r>
         <w:rPr>
           <w:lang w:val="en-US"/>
@@ -6339,7 +6357,7 @@
           <w:lang w:val="en-US"/>
         </w:rPr>
       </w:pPr>
-      <w:bookmarkStart w:id="11" w:name="_Toc127526221"/>
+      <w:bookmarkStart w:id="11" w:name="_Toc127527064"/>
       <w:r>
         <w:rPr>
           <w:lang w:val="en-US"/>
@@ -6479,7 +6497,7 @@
           <w:lang w:val="en-US"/>
         </w:rPr>
       </w:pPr>
-      <w:bookmarkStart w:id="12" w:name="_Toc127526222"/>
+      <w:bookmarkStart w:id="12" w:name="_Toc127527065"/>
       <w:r>
         <w:rPr>
           <w:lang w:val="en-US"/>
@@ -6645,7 +6663,7 @@
           <w:lang w:val="en-US"/>
         </w:rPr>
       </w:pPr>
-      <w:bookmarkStart w:id="13" w:name="_Toc127526223"/>
+      <w:bookmarkStart w:id="13" w:name="_Toc127527066"/>
       <w:r>
         <w:rPr>
           <w:lang w:val="en-US"/>
@@ -6803,7 +6821,7 @@
           <w:lang w:val="en-US"/>
         </w:rPr>
       </w:pPr>
-      <w:bookmarkStart w:id="14" w:name="_Toc127526224"/>
+      <w:bookmarkStart w:id="14" w:name="_Toc127527067"/>
       <w:r>
         <w:rPr>
           <w:lang w:val="en-US"/>
@@ -6823,7 +6841,7 @@
           <w:lang w:val="en-US"/>
         </w:rPr>
       </w:pPr>
-      <w:bookmarkStart w:id="15" w:name="_Toc127526225"/>
+      <w:bookmarkStart w:id="15" w:name="_Toc127527068"/>
       <w:r>
         <w:rPr>
           <w:lang w:val="en-US"/>
@@ -7007,7 +7025,7 @@
           <w:lang w:val="en-US"/>
         </w:rPr>
       </w:pPr>
-      <w:bookmarkStart w:id="16" w:name="_Toc127526226"/>
+      <w:bookmarkStart w:id="16" w:name="_Toc127527069"/>
       <w:r>
         <w:rPr>
           <w:lang w:val="en-US"/>
@@ -7140,7 +7158,7 @@
           <w:lang w:val="en-US"/>
         </w:rPr>
       </w:pPr>
-      <w:bookmarkStart w:id="17" w:name="_Toc127526227"/>
+      <w:bookmarkStart w:id="17" w:name="_Toc127527070"/>
       <w:r>
         <w:rPr>
           <w:lang w:val="en-US"/>
@@ -7197,7 +7215,7 @@
           <w:lang w:val="en-US"/>
         </w:rPr>
       </w:pPr>
-      <w:bookmarkStart w:id="18" w:name="_Toc127526228"/>
+      <w:bookmarkStart w:id="18" w:name="_Toc127527071"/>
       <w:r>
         <w:rPr>
           <w:lang w:val="en-US"/>
@@ -7218,7 +7236,7 @@
           <w:lang w:val="en-US"/>
         </w:rPr>
       </w:pPr>
-      <w:bookmarkStart w:id="19" w:name="_Toc127526229"/>
+      <w:bookmarkStart w:id="19" w:name="_Toc127527072"/>
       <w:r>
         <w:rPr>
           <w:lang w:val="en-US"/>
@@ -7397,7 +7415,7 @@
                                           </pic:cNvPicPr>
                                         </pic:nvPicPr>
                                         <pic:blipFill>
-                                          <a:blip r:embed="rId6">
+                                          <a:blip r:embed="rId8">
                                             <a:extLst>
                                               <a:ext uri="{28A0092B-C50C-407E-A947-70E740481C1C}">
                                                 <a14:useLocalDpi xmlns:a14="http://schemas.microsoft.com/office/drawing/2010/main" val="0"/>
@@ -7437,14 +7455,27 @@
                             <w:r>
                               <w:t xml:space="preserve">Figure </w:t>
                             </w:r>
-                            <w:fldSimple w:instr=" SEQ Figure \* ARABIC ">
-                              <w:r>
-                                <w:rPr>
-                                  <w:noProof/>
-                                </w:rPr>
-                                <w:t>1</w:t>
-                              </w:r>
-                            </w:fldSimple>
+                            <w:r>
+                              <w:fldChar w:fldCharType="begin"/>
+                            </w:r>
+                            <w:r>
+                              <w:instrText xml:space="preserve"> SEQ Figure \* ARABIC </w:instrText>
+                            </w:r>
+                            <w:r>
+                              <w:fldChar w:fldCharType="separate"/>
+                            </w:r>
+                            <w:r>
+                              <w:rPr>
+                                <w:noProof/>
+                              </w:rPr>
+                              <w:t>1</w:t>
+                            </w:r>
+                            <w:r>
+                              <w:rPr>
+                                <w:noProof/>
+                              </w:rPr>
+                              <w:fldChar w:fldCharType="end"/>
+                            </w:r>
                             <w:r>
                               <w:t xml:space="preserve"> Functional Hierarchy of Brain TAMP - 3D</w:t>
                             </w:r>
@@ -7507,7 +7538,7 @@
                                     </pic:cNvPicPr>
                                   </pic:nvPicPr>
                                   <pic:blipFill>
-                                    <a:blip r:embed="rId6">
+                                    <a:blip r:embed="rId8">
                                       <a:extLst>
                                         <a:ext uri="{28A0092B-C50C-407E-A947-70E740481C1C}">
                                           <a14:useLocalDpi xmlns:a14="http://schemas.microsoft.com/office/drawing/2010/main" val="0"/>
@@ -7547,14 +7578,27 @@
                       <w:r>
                         <w:t xml:space="preserve">Figure </w:t>
                       </w:r>
-                      <w:fldSimple w:instr=" SEQ Figure \* ARABIC ">
-                        <w:r>
-                          <w:rPr>
-                            <w:noProof/>
-                          </w:rPr>
-                          <w:t>1</w:t>
-                        </w:r>
-                      </w:fldSimple>
+                      <w:r>
+                        <w:fldChar w:fldCharType="begin"/>
+                      </w:r>
+                      <w:r>
+                        <w:instrText xml:space="preserve"> SEQ Figure \* ARABIC </w:instrText>
+                      </w:r>
+                      <w:r>
+                        <w:fldChar w:fldCharType="separate"/>
+                      </w:r>
+                      <w:r>
+                        <w:rPr>
+                          <w:noProof/>
+                        </w:rPr>
+                        <w:t>1</w:t>
+                      </w:r>
+                      <w:r>
+                        <w:rPr>
+                          <w:noProof/>
+                        </w:rPr>
+                        <w:fldChar w:fldCharType="end"/>
+                      </w:r>
                       <w:r>
                         <w:t xml:space="preserve"> Functional Hierarchy of Brain TAMP - 3D</w:t>
                       </w:r>
@@ -7657,7 +7701,7 @@
           <w:lang w:val="en-US"/>
         </w:rPr>
       </w:pPr>
-      <w:bookmarkStart w:id="20" w:name="_Toc127526230"/>
+      <w:bookmarkStart w:id="20" w:name="_Toc127527073"/>
       <w:r>
         <w:rPr>
           <w:lang w:val="en-US"/>
@@ -7695,7 +7739,7 @@
                     </pic:cNvPicPr>
                   </pic:nvPicPr>
                   <pic:blipFill>
-                    <a:blip r:embed="rId7"/>
+                    <a:blip r:embed="rId9"/>
                     <a:stretch>
                       <a:fillRect/>
                     </a:stretch>
@@ -7724,14 +7768,27 @@
       <w:r>
         <w:t xml:space="preserve">Figure </w:t>
       </w:r>
-      <w:fldSimple w:instr=" SEQ Figure \* ARABIC ">
-        <w:r>
-          <w:rPr>
-            <w:noProof/>
-          </w:rPr>
-          <w:t>2</w:t>
-        </w:r>
-      </w:fldSimple>
+      <w:r>
+        <w:fldChar w:fldCharType="begin"/>
+      </w:r>
+      <w:r>
+        <w:instrText xml:space="preserve"> SEQ Figure \* ARABIC </w:instrText>
+      </w:r>
+      <w:r>
+        <w:fldChar w:fldCharType="separate"/>
+      </w:r>
+      <w:r>
+        <w:rPr>
+          <w:noProof/>
+        </w:rPr>
+        <w:t>2</w:t>
+      </w:r>
+      <w:r>
+        <w:rPr>
+          <w:noProof/>
+        </w:rPr>
+        <w:fldChar w:fldCharType="end"/>
+      </w:r>
       <w:r>
         <w:t xml:space="preserve"> Use Case Diagram</w:t>
       </w:r>
@@ -7747,7 +7804,7 @@
           <w:lang w:val="en-US"/>
         </w:rPr>
       </w:pPr>
-      <w:bookmarkStart w:id="21" w:name="_Toc127526231"/>
+      <w:bookmarkStart w:id="21" w:name="_Toc127527074"/>
       <w:r>
         <w:rPr>
           <w:lang w:val="en-US"/>
@@ -8361,7 +8418,7 @@
           <w:lang w:val="en-US"/>
         </w:rPr>
       </w:pPr>
-      <w:bookmarkStart w:id="22" w:name="_Toc127526232"/>
+      <w:bookmarkStart w:id="22" w:name="_Toc127527075"/>
       <w:r>
         <w:rPr>
           <w:lang w:val="en-US"/>
@@ -8913,7 +8970,7 @@
           <w:lang w:val="en-US"/>
         </w:rPr>
       </w:pPr>
-      <w:bookmarkStart w:id="23" w:name="_Toc127526233"/>
+      <w:bookmarkStart w:id="23" w:name="_Toc127527076"/>
       <w:r>
         <w:rPr>
           <w:lang w:val="en-US"/>
@@ -9409,7 +9466,7 @@
           <w:lang w:val="en-US"/>
         </w:rPr>
       </w:pPr>
-      <w:bookmarkStart w:id="24" w:name="_Toc127526234"/>
+      <w:bookmarkStart w:id="24" w:name="_Toc127527077"/>
       <w:r>
         <w:rPr>
           <w:lang w:val="en-US"/>
@@ -9430,7 +9487,7 @@
           <w:lang w:val="en-US"/>
         </w:rPr>
       </w:pPr>
-      <w:bookmarkStart w:id="25" w:name="_Toc127526235"/>
+      <w:bookmarkStart w:id="25" w:name="_Toc127527078"/>
       <w:r>
         <w:rPr>
           <w:lang w:val="en-US"/>
@@ -9476,7 +9533,7 @@
           <w:lang w:val="en-US"/>
         </w:rPr>
       </w:pPr>
-      <w:bookmarkStart w:id="26" w:name="_Toc127526236"/>
+      <w:bookmarkStart w:id="26" w:name="_Toc127527079"/>
       <w:r>
         <w:rPr>
           <w:lang w:val="en-US"/>
@@ -9522,7 +9579,7 @@
           <w:lang w:val="en-US"/>
         </w:rPr>
       </w:pPr>
-      <w:bookmarkStart w:id="27" w:name="_Toc127526237"/>
+      <w:bookmarkStart w:id="27" w:name="_Toc127527080"/>
       <w:r>
         <w:rPr>
           <w:lang w:val="en-US"/>
@@ -9568,7 +9625,7 @@
           <w:lang w:val="en-US"/>
         </w:rPr>
       </w:pPr>
-      <w:bookmarkStart w:id="28" w:name="_Toc127526238"/>
+      <w:bookmarkStart w:id="28" w:name="_Toc127527081"/>
       <w:r>
         <w:rPr>
           <w:lang w:val="en-US"/>
@@ -9610,7 +9667,7 @@
           <w:lang w:val="en-US"/>
         </w:rPr>
       </w:pPr>
-      <w:bookmarkStart w:id="29" w:name="_Toc127526239"/>
+      <w:bookmarkStart w:id="29" w:name="_Toc127527082"/>
       <w:r>
         <w:rPr>
           <w:lang w:val="en-US"/>
@@ -9640,13 +9697,143 @@
       </w:pPr>
     </w:p>
     <w:sectPr>
+      <w:footerReference w:type="default" r:id="rId10"/>
       <w:pgSz w:w="11906" w:h="16838" w:code="9"/>
       <w:pgMar w:top="1440" w:right="1440" w:bottom="1440" w:left="1440" w:header="708" w:footer="708" w:gutter="0"/>
+      <w:pgNumType w:start="1"/>
       <w:cols w:space="708"/>
       <w:docGrid w:linePitch="360"/>
     </w:sectPr>
   </w:body>
 </w:document>
+</file>
+
+<file path=word/endnotes.xml><?xml version="1.0" encoding="utf-8"?>
+<w:endnotes xmlns:wpc="http://schemas.microsoft.com/office/word/2010/wordprocessingCanvas" xmlns:mc="http://schemas.openxmlformats.org/markup-compatibility/2006" xmlns:o="urn:schemas-microsoft-com:office:office" xmlns:r="http://schemas.openxmlformats.org/officeDocument/2006/relationships" xmlns:m="http://schemas.openxmlformats.org/officeDocument/2006/math" xmlns:v="urn:schemas-microsoft-com:vml" xmlns:wp14="http://schemas.microsoft.com/office/word/2010/wordprocessingDrawing" xmlns:wp="http://schemas.openxmlformats.org/drawingml/2006/wordprocessingDrawing" xmlns:w10="urn:schemas-microsoft-com:office:word" xmlns:w="http://schemas.openxmlformats.org/wordprocessingml/2006/main" xmlns:w14="http://schemas.microsoft.com/office/word/2010/wordml" xmlns:w15="http://schemas.microsoft.com/office/word/2012/wordml" xmlns:wpg="http://schemas.microsoft.com/office/word/2010/wordprocessingGroup" xmlns:wpi="http://schemas.microsoft.com/office/word/2010/wordprocessingInk" xmlns:wne="http://schemas.microsoft.com/office/word/2006/wordml" xmlns:wps="http://schemas.microsoft.com/office/word/2010/wordprocessingShape" mc:Ignorable="w14 w15 wp14">
+  <w:endnote w:type="separator" w:id="-1">
+    <w:p>
+      <w:pPr>
+        <w:spacing w:after="0" w:line="240" w:lineRule="auto"/>
+      </w:pPr>
+      <w:r>
+        <w:separator/>
+      </w:r>
+    </w:p>
+  </w:endnote>
+  <w:endnote w:type="continuationSeparator" w:id="0">
+    <w:p>
+      <w:pPr>
+        <w:spacing w:after="0" w:line="240" w:lineRule="auto"/>
+      </w:pPr>
+      <w:r>
+        <w:continuationSeparator/>
+      </w:r>
+    </w:p>
+  </w:endnote>
+</w:endnotes>
+</file>
+
+<file path=word/footer1.xml><?xml version="1.0" encoding="utf-8"?>
+<w:ftr xmlns:wpc="http://schemas.microsoft.com/office/word/2010/wordprocessingCanvas" xmlns:mc="http://schemas.openxmlformats.org/markup-compatibility/2006" xmlns:o="urn:schemas-microsoft-com:office:office" xmlns:r="http://schemas.openxmlformats.org/officeDocument/2006/relationships" xmlns:m="http://schemas.openxmlformats.org/officeDocument/2006/math" xmlns:v="urn:schemas-microsoft-com:vml" xmlns:wp14="http://schemas.microsoft.com/office/word/2010/wordprocessingDrawing" xmlns:wp="http://schemas.openxmlformats.org/drawingml/2006/wordprocessingDrawing" xmlns:w10="urn:schemas-microsoft-com:office:word" xmlns:w="http://schemas.openxmlformats.org/wordprocessingml/2006/main" xmlns:w14="http://schemas.microsoft.com/office/word/2010/wordml" xmlns:w15="http://schemas.microsoft.com/office/word/2012/wordml" xmlns:wpg="http://schemas.microsoft.com/office/word/2010/wordprocessingGroup" xmlns:wpi="http://schemas.microsoft.com/office/word/2010/wordprocessingInk" xmlns:wne="http://schemas.microsoft.com/office/word/2006/wordml" xmlns:wps="http://schemas.microsoft.com/office/word/2010/wordprocessingShape" mc:Ignorable="w14 w15 wp14">
+  <w:sdt>
+    <w:sdtPr>
+      <w:id w:val="583645184"/>
+      <w:docPartObj>
+        <w:docPartGallery w:val="Page Numbers (Bottom of Page)"/>
+        <w:docPartUnique/>
+      </w:docPartObj>
+    </w:sdtPr>
+    <w:sdtEndPr>
+      <w:rPr>
+        <w:color w:val="7F7F7F" w:themeColor="background1" w:themeShade="7F"/>
+        <w:spacing w:val="60"/>
+      </w:rPr>
+    </w:sdtEndPr>
+    <w:sdtContent>
+      <w:p>
+        <w:pPr>
+          <w:pStyle w:val="Footer"/>
+          <w:pBdr>
+            <w:top w:val="single" w:sz="4" w:space="1" w:color="D9D9D9" w:themeColor="background1" w:themeShade="D9"/>
+          </w:pBdr>
+          <w:rPr>
+            <w:b/>
+            <w:bCs/>
+          </w:rPr>
+        </w:pPr>
+        <w:r>
+          <w:fldChar w:fldCharType="begin"/>
+        </w:r>
+        <w:r>
+          <w:instrText xml:space="preserve"> PAGE   \* MERGEFORMAT </w:instrText>
+        </w:r>
+        <w:r>
+          <w:fldChar w:fldCharType="separate"/>
+        </w:r>
+        <w:r>
+          <w:rPr>
+            <w:b/>
+            <w:bCs/>
+            <w:noProof/>
+          </w:rPr>
+          <w:t>9</w:t>
+        </w:r>
+        <w:r>
+          <w:rPr>
+            <w:b/>
+            <w:bCs/>
+            <w:noProof/>
+          </w:rPr>
+          <w:fldChar w:fldCharType="end"/>
+        </w:r>
+        <w:r>
+          <w:rPr>
+            <w:b/>
+            <w:bCs/>
+          </w:rPr>
+          <w:t xml:space="preserve"> | </w:t>
+        </w:r>
+        <w:r>
+          <w:rPr>
+            <w:color w:val="7F7F7F" w:themeColor="background1" w:themeShade="7F"/>
+            <w:spacing w:val="60"/>
+          </w:rPr>
+          <w:t>Page</w:t>
+        </w:r>
+      </w:p>
+    </w:sdtContent>
+  </w:sdt>
+  <w:p>
+    <w:pPr>
+      <w:pStyle w:val="Footer"/>
+    </w:pPr>
+  </w:p>
+</w:ftr>
+</file>
+
+<file path=word/footnotes.xml><?xml version="1.0" encoding="utf-8"?>
+<w:footnotes xmlns:wpc="http://schemas.microsoft.com/office/word/2010/wordprocessingCanvas" xmlns:mc="http://schemas.openxmlformats.org/markup-compatibility/2006" xmlns:o="urn:schemas-microsoft-com:office:office" xmlns:r="http://schemas.openxmlformats.org/officeDocument/2006/relationships" xmlns:m="http://schemas.openxmlformats.org/officeDocument/2006/math" xmlns:v="urn:schemas-microsoft-com:vml" xmlns:wp14="http://schemas.microsoft.com/office/word/2010/wordprocessingDrawing" xmlns:wp="http://schemas.openxmlformats.org/drawingml/2006/wordprocessingDrawing" xmlns:w10="urn:schemas-microsoft-com:office:word" xmlns:w="http://schemas.openxmlformats.org/wordprocessingml/2006/main" xmlns:w14="http://schemas.microsoft.com/office/word/2010/wordml" xmlns:w15="http://schemas.microsoft.com/office/word/2012/wordml" xmlns:wpg="http://schemas.microsoft.com/office/word/2010/wordprocessingGroup" xmlns:wpi="http://schemas.microsoft.com/office/word/2010/wordprocessingInk" xmlns:wne="http://schemas.microsoft.com/office/word/2006/wordml" xmlns:wps="http://schemas.microsoft.com/office/word/2010/wordprocessingShape" mc:Ignorable="w14 w15 wp14">
+  <w:footnote w:type="separator" w:id="-1">
+    <w:p>
+      <w:pPr>
+        <w:spacing w:after="0" w:line="240" w:lineRule="auto"/>
+      </w:pPr>
+      <w:r>
+        <w:separator/>
+      </w:r>
+    </w:p>
+  </w:footnote>
+  <w:footnote w:type="continuationSeparator" w:id="0">
+    <w:p>
+      <w:pPr>
+        <w:spacing w:after="0" w:line="240" w:lineRule="auto"/>
+      </w:pPr>
+      <w:r>
+        <w:continuationSeparator/>
+      </w:r>
+    </w:p>
+  </w:footnote>
+</w:footnotes>
 </file>
 
 <file path=word/numbering.xml><?xml version="1.0" encoding="utf-8"?>
@@ -12544,6 +12731,50 @@
       <w:lang w:val="en-US"/>
     </w:rPr>
   </w:style>
+  <w:style w:type="paragraph" w:styleId="Header">
+    <w:name w:val="header"/>
+    <w:basedOn w:val="Normal"/>
+    <w:link w:val="HeaderChar"/>
+    <w:uiPriority w:val="99"/>
+    <w:unhideWhenUsed/>
+    <w:rsid w:val="002E2729"/>
+    <w:pPr>
+      <w:tabs>
+        <w:tab w:val="center" w:pos="4513"/>
+        <w:tab w:val="right" w:pos="9026"/>
+      </w:tabs>
+      <w:spacing w:after="0" w:line="240" w:lineRule="auto"/>
+    </w:pPr>
+  </w:style>
+  <w:style w:type="character" w:customStyle="1" w:styleId="HeaderChar">
+    <w:name w:val="Header Char"/>
+    <w:basedOn w:val="DefaultParagraphFont"/>
+    <w:link w:val="Header"/>
+    <w:uiPriority w:val="99"/>
+    <w:rsid w:val="002E2729"/>
+  </w:style>
+  <w:style w:type="paragraph" w:styleId="Footer">
+    <w:name w:val="footer"/>
+    <w:basedOn w:val="Normal"/>
+    <w:link w:val="FooterChar"/>
+    <w:uiPriority w:val="99"/>
+    <w:unhideWhenUsed/>
+    <w:rsid w:val="002E2729"/>
+    <w:pPr>
+      <w:tabs>
+        <w:tab w:val="center" w:pos="4513"/>
+        <w:tab w:val="right" w:pos="9026"/>
+      </w:tabs>
+      <w:spacing w:after="0" w:line="240" w:lineRule="auto"/>
+    </w:pPr>
+  </w:style>
+  <w:style w:type="character" w:customStyle="1" w:styleId="FooterChar">
+    <w:name w:val="Footer Char"/>
+    <w:basedOn w:val="DefaultParagraphFont"/>
+    <w:link w:val="Footer"/>
+    <w:uiPriority w:val="99"/>
+    <w:rsid w:val="002E2729"/>
+  </w:style>
 </w:styles>
 </file>
 
@@ -12813,7 +13044,7 @@
 </file>
 
 <file path=customXml/itemProps1.xml><?xml version="1.0" encoding="utf-8"?>
-<ds:datastoreItem xmlns:ds="http://schemas.openxmlformats.org/officeDocument/2006/customXml" ds:itemID="{9B64EF80-2956-4D43-B221-BB73C6489D78}">
+<ds:datastoreItem xmlns:ds="http://schemas.openxmlformats.org/officeDocument/2006/customXml" ds:itemID="{252051B4-FF33-46FD-9303-3F3C6A1DB335}">
   <ds:schemaRefs>
     <ds:schemaRef ds:uri="http://schemas.openxmlformats.org/officeDocument/2006/bibliography"/>
   </ds:schemaRefs>

</xml_diff>